<commit_message>
DV Sessional minor changes 4b
</commit_message>
<xml_diff>
--- a/DV - Data Visualization/DV_QP_Sessional_Ans.docx
+++ b/DV - Data Visualization/DV_QP_Sessional_Ans.docx
@@ -41,7 +41,6 @@
     </w:p>
     <w:p>
       <w:pPr>
-        <w:spacing w:after="240"/>
         <w:rPr>
           <w:rFonts w:asciiTheme="minorHAnsi" w:hAnsiTheme="minorHAnsi" w:cstheme="minorHAnsi"/>
           <w:b/>
@@ -180,29 +179,7 @@
           <w:sz w:val="28"/>
           <w:szCs w:val="28"/>
         </w:rPr>
-        <w:t xml:space="preserve">Data visualization is </w:t>
-      </w:r>
-      <w:proofErr w:type="gramStart"/>
-      <w:r>
-        <w:rPr>
-          <w:rFonts w:asciiTheme="minorHAnsi" w:hAnsiTheme="minorHAnsi" w:cstheme="minorHAnsi"/>
-          <w:b/>
-          <w:bCs/>
-          <w:sz w:val="28"/>
-          <w:szCs w:val="28"/>
-        </w:rPr>
-        <w:t>actually a</w:t>
-      </w:r>
-      <w:proofErr w:type="gramEnd"/>
-      <w:r>
-        <w:rPr>
-          <w:rFonts w:asciiTheme="minorHAnsi" w:hAnsiTheme="minorHAnsi" w:cstheme="minorHAnsi"/>
-          <w:b/>
-          <w:bCs/>
-          <w:sz w:val="28"/>
-          <w:szCs w:val="28"/>
-        </w:rPr>
-        <w:t xml:space="preserve"> set of data points and information that are represented graphically to make it easy and quick for user to understand. </w:t>
+        <w:t xml:space="preserve">Data visualization is actually a set of data points and information that are represented graphically to make it easy and quick for user to understand. </w:t>
       </w:r>
     </w:p>
     <w:p>
@@ -2142,55 +2119,7 @@
           <w:szCs w:val="28"/>
           <w:lang w:val="en-IN"/>
         </w:rPr>
-        <w:t xml:space="preserve">A statistical hypothesis is defined as a statement, which may or may not be true about the population parameter or about the probability distribution of the parameter that we wish to validate </w:t>
-      </w:r>
-      <w:proofErr w:type="gramStart"/>
-      <w:r>
-        <w:rPr>
-          <w:rFonts w:asciiTheme="minorHAnsi" w:hAnsiTheme="minorHAnsi" w:cstheme="minorHAnsi"/>
-          <w:b/>
-          <w:bCs/>
-          <w:sz w:val="28"/>
-          <w:szCs w:val="28"/>
-          <w:lang w:val="en-IN"/>
-        </w:rPr>
-        <w:t>on the basis of</w:t>
-      </w:r>
-      <w:proofErr w:type="gramEnd"/>
-      <w:r>
-        <w:rPr>
-          <w:rFonts w:asciiTheme="minorHAnsi" w:hAnsiTheme="minorHAnsi" w:cstheme="minorHAnsi"/>
-          <w:b/>
-          <w:bCs/>
-          <w:sz w:val="28"/>
-          <w:szCs w:val="28"/>
-          <w:lang w:val="en-IN"/>
-        </w:rPr>
-        <w:t xml:space="preserve"> sample information. Most times, experiments are performed with random samples instead of the entire population and inferences drawn from the observed results are then generalised over to the entire population. But before drawing inferences about the population, it should be always kept in mind that the observed results might have come due to chance factor. </w:t>
-      </w:r>
-      <w:proofErr w:type="gramStart"/>
-      <w:r>
-        <w:rPr>
-          <w:rFonts w:asciiTheme="minorHAnsi" w:hAnsiTheme="minorHAnsi" w:cstheme="minorHAnsi"/>
-          <w:b/>
-          <w:bCs/>
-          <w:sz w:val="28"/>
-          <w:szCs w:val="28"/>
-          <w:lang w:val="en-IN"/>
-        </w:rPr>
-        <w:t>In order to</w:t>
-      </w:r>
-      <w:proofErr w:type="gramEnd"/>
-      <w:r>
-        <w:rPr>
-          <w:rFonts w:asciiTheme="minorHAnsi" w:hAnsiTheme="minorHAnsi" w:cstheme="minorHAnsi"/>
-          <w:b/>
-          <w:bCs/>
-          <w:sz w:val="28"/>
-          <w:szCs w:val="28"/>
-          <w:lang w:val="en-IN"/>
-        </w:rPr>
-        <w:t xml:space="preserve"> have an accurate or more precise inference, the chance factor should be ruled out.</w:t>
+        <w:t>A statistical hypothesis is defined as a statement, which may or may not be true about the population parameter or about the probability distribution of the parameter that we wish to validate on the basis of sample information. Most times, experiments are performed with random samples instead of the entire population and inferences drawn from the observed results are then generalised over to the entire population. But before drawing inferences about the population, it should be always kept in mind that the observed results might have come due to chance factor. In order to have an accurate or more precise inference, the chance factor should be ruled out.</w:t>
       </w:r>
     </w:p>
     <w:p>
@@ -4227,7 +4156,6 @@
           <w:szCs w:val="28"/>
         </w:rPr>
       </w:pPr>
-      <w:proofErr w:type="gramStart"/>
       <w:r>
         <w:rPr>
           <w:rFonts w:cstheme="minorHAnsi"/>
@@ -4236,18 +4164,7 @@
           <w:sz w:val="28"/>
           <w:szCs w:val="28"/>
         </w:rPr>
-        <w:t>In order to</w:t>
-      </w:r>
-      <w:proofErr w:type="gramEnd"/>
-      <w:r>
-        <w:rPr>
-          <w:rFonts w:cstheme="minorHAnsi"/>
-          <w:b/>
-          <w:bCs/>
-          <w:sz w:val="28"/>
-          <w:szCs w:val="28"/>
-        </w:rPr>
-        <w:t xml:space="preserve"> read in the data, we’ll need to use the </w:t>
+        <w:t xml:space="preserve">In order to read in the data, we’ll need to use the </w:t>
       </w:r>
       <w:r>
         <w:rPr>
@@ -4632,25 +4549,25 @@
           <w:rFonts w:ascii="Consolas" w:hAnsi="Consolas"/>
           <w:b/>
           <w:bCs/>
+          <w:color w:val="00B050"/>
+          <w:sz w:val="32"/>
+          <w:szCs w:val="32"/>
+          <w:highlight w:val="black"/>
+          <w:shd w:val="clear" w:color="auto" w:fill="FFFFFF"/>
+        </w:rPr>
+        <w:t># Create a data frame</w:t>
+      </w:r>
+      <w:r>
+        <w:rPr>
+          <w:rFonts w:ascii="Consolas" w:hAnsi="Consolas"/>
+          <w:b/>
+          <w:bCs/>
           <w:color w:val="008000"/>
           <w:sz w:val="32"/>
           <w:szCs w:val="32"/>
           <w:highlight w:val="black"/>
           <w:shd w:val="clear" w:color="auto" w:fill="FFFFFF"/>
         </w:rPr>
-        <w:t># Create a data frame</w:t>
-      </w:r>
-      <w:r>
-        <w:rPr>
-          <w:rFonts w:ascii="Consolas" w:hAnsi="Consolas"/>
-          <w:b/>
-          <w:bCs/>
-          <w:color w:val="008000"/>
-          <w:sz w:val="32"/>
-          <w:szCs w:val="32"/>
-          <w:highlight w:val="black"/>
-          <w:shd w:val="clear" w:color="auto" w:fill="FFFFFF"/>
-        </w:rPr>
         <w:br/>
       </w:r>
       <w:r>
@@ -5130,7 +5047,7 @@
           <w:rFonts w:ascii="Consolas" w:hAnsi="Consolas"/>
           <w:b/>
           <w:bCs/>
-          <w:color w:val="008000"/>
+          <w:color w:val="00B050"/>
           <w:sz w:val="32"/>
           <w:szCs w:val="32"/>
           <w:highlight w:val="black"/>
@@ -5897,7 +5814,33 @@
           <w:szCs w:val="28"/>
           <w:lang w:val="en-IN"/>
         </w:rPr>
-        <w:t xml:space="preserve"> &lt;- data.frame(</w:t>
+        <w:t xml:space="preserve"> &lt;- </w:t>
+      </w:r>
+      <w:proofErr w:type="spellStart"/>
+      <w:r>
+        <w:rPr>
+          <w:rFonts w:asciiTheme="minorHAnsi" w:hAnsiTheme="minorHAnsi" w:cstheme="minorHAnsi"/>
+          <w:b/>
+          <w:bCs/>
+          <w:color w:val="FFFFFF" w:themeColor="background1"/>
+          <w:sz w:val="28"/>
+          <w:szCs w:val="28"/>
+          <w:lang w:val="en-IN"/>
+        </w:rPr>
+        <w:t>data.frame</w:t>
+      </w:r>
+      <w:proofErr w:type="spellEnd"/>
+      <w:r>
+        <w:rPr>
+          <w:rFonts w:asciiTheme="minorHAnsi" w:hAnsiTheme="minorHAnsi" w:cstheme="minorHAnsi"/>
+          <w:b/>
+          <w:bCs/>
+          <w:color w:val="FFFFFF" w:themeColor="background1"/>
+          <w:sz w:val="28"/>
+          <w:szCs w:val="28"/>
+          <w:lang w:val="en-IN"/>
+        </w:rPr>
+        <w:t>(</w:t>
       </w:r>
     </w:p>
     <w:p>
@@ -6592,7 +6535,7 @@
           <w:szCs w:val="28"/>
         </w:rPr>
         <w:sectPr>
-          <w:pgSz w:w="12242" w:h="11907" w:code="1"/>
+          <w:pgSz w:w="12242" w:h="21546" w:code="1"/>
           <w:pgMar w:top="284" w:right="335" w:bottom="278" w:left="425" w:header="720" w:footer="720" w:gutter="0"/>
           <w:cols w:space="720"/>
           <w:docGrid w:linePitch="299"/>
@@ -6666,62 +6609,179 @@
     </w:p>
     <w:p>
       <w:pPr>
-        <w:spacing w:after="240"/>
-        <w:rPr>
-          <w:rFonts w:asciiTheme="minorHAnsi" w:hAnsiTheme="minorHAnsi" w:cstheme="minorHAnsi"/>
-          <w:b/>
-          <w:bCs/>
-          <w:sz w:val="28"/>
-          <w:szCs w:val="28"/>
-          <w:lang w:val="en-IN"/>
-        </w:rPr>
-      </w:pPr>
-      <w:r>
-        <w:rPr>
-          <w:rFonts w:asciiTheme="minorHAnsi" w:hAnsiTheme="minorHAnsi" w:cstheme="minorHAnsi"/>
-          <w:b/>
-          <w:bCs/>
-          <w:sz w:val="28"/>
-          <w:szCs w:val="28"/>
-          <w:lang w:val="en-IN"/>
-        </w:rPr>
-        <w:t xml:space="preserve">Box Plot </w:t>
-      </w:r>
-    </w:p>
-    <w:p>
-      <w:pPr>
-        <w:rPr>
-          <w:rFonts w:asciiTheme="minorHAnsi" w:hAnsiTheme="minorHAnsi" w:cstheme="minorHAnsi"/>
-          <w:b/>
-          <w:bCs/>
-          <w:sz w:val="28"/>
-          <w:szCs w:val="28"/>
-          <w:lang w:val="en-IN"/>
-        </w:rPr>
-      </w:pPr>
-      <w:r>
-        <w:rPr>
-          <w:rFonts w:asciiTheme="minorHAnsi" w:hAnsiTheme="minorHAnsi" w:cstheme="minorHAnsi"/>
-          <w:b/>
-          <w:bCs/>
-          <w:sz w:val="28"/>
-          <w:szCs w:val="28"/>
-          <w:lang w:val="en-IN"/>
-        </w:rPr>
-        <w:t xml:space="preserve">A box plot is a way of statistically representing the distribution of the data through five main dimensions : </w:t>
-      </w:r>
-    </w:p>
-    <w:p>
-      <w:pPr>
-        <w:rPr>
-          <w:rFonts w:asciiTheme="minorHAnsi" w:hAnsiTheme="minorHAnsi" w:cstheme="minorHAnsi"/>
-          <w:b/>
-          <w:bCs/>
-          <w:sz w:val="28"/>
-          <w:szCs w:val="28"/>
-          <w:lang w:val="en-IN"/>
-        </w:rPr>
-      </w:pPr>
+        <w:spacing w:after="120"/>
+        <w:ind w:left="-227"/>
+        <w:rPr>
+          <w:rFonts w:asciiTheme="minorHAnsi" w:hAnsiTheme="minorHAnsi" w:cstheme="minorHAnsi"/>
+          <w:b/>
+          <w:bCs/>
+          <w:sz w:val="28"/>
+          <w:szCs w:val="28"/>
+          <w:u w:val="double"/>
+          <w:lang w:val="en-IN"/>
+        </w:rPr>
+      </w:pPr>
+      <w:r>
+        <w:rPr>
+          <w:rFonts w:asciiTheme="minorHAnsi" w:hAnsiTheme="minorHAnsi" w:cstheme="minorHAnsi"/>
+          <w:b/>
+          <w:bCs/>
+          <w:sz w:val="28"/>
+          <w:szCs w:val="28"/>
+          <w:u w:val="double"/>
+          <w:lang w:val="en-IN"/>
+        </w:rPr>
+        <w:t>Box Plot</w:t>
+      </w:r>
+    </w:p>
+    <w:p>
+      <w:pPr>
+        <w:pStyle w:val="ListParagraph"/>
+        <w:numPr>
+          <w:ilvl w:val="0"/>
+          <w:numId w:val="39"/>
+        </w:numPr>
+        <w:ind w:left="417"/>
+        <w:rPr>
+          <w:rFonts w:asciiTheme="minorHAnsi" w:hAnsiTheme="minorHAnsi" w:cstheme="minorHAnsi"/>
+          <w:b/>
+          <w:bCs/>
+          <w:sz w:val="28"/>
+          <w:szCs w:val="28"/>
+          <w:lang w:val="en-IN"/>
+        </w:rPr>
+      </w:pPr>
+      <w:r>
+        <w:rPr>
+          <w:rFonts w:asciiTheme="minorHAnsi" w:hAnsiTheme="minorHAnsi" w:cstheme="minorHAnsi"/>
+          <w:b/>
+          <w:bCs/>
+          <w:sz w:val="28"/>
+          <w:szCs w:val="28"/>
+          <w:lang w:val="en-IN"/>
+        </w:rPr>
+        <w:t>A box plot</w:t>
+      </w:r>
+      <w:r>
+        <w:rPr>
+          <w:rFonts w:asciiTheme="minorHAnsi" w:hAnsiTheme="minorHAnsi" w:cstheme="minorHAnsi"/>
+          <w:b/>
+          <w:bCs/>
+          <w:sz w:val="28"/>
+          <w:szCs w:val="28"/>
+          <w:lang w:val="en-IN"/>
+        </w:rPr>
+        <w:t xml:space="preserve"> is a type of chart that depicts a group of numerical data through their quartiles. </w:t>
+      </w:r>
+    </w:p>
+    <w:p>
+      <w:pPr>
+        <w:pStyle w:val="ListParagraph"/>
+        <w:numPr>
+          <w:ilvl w:val="0"/>
+          <w:numId w:val="39"/>
+        </w:numPr>
+        <w:ind w:left="417"/>
+        <w:rPr>
+          <w:rFonts w:asciiTheme="minorHAnsi" w:hAnsiTheme="minorHAnsi" w:cstheme="minorHAnsi"/>
+          <w:b/>
+          <w:bCs/>
+          <w:sz w:val="28"/>
+          <w:szCs w:val="28"/>
+          <w:lang w:val="en-IN"/>
+        </w:rPr>
+      </w:pPr>
+      <w:r>
+        <w:rPr>
+          <w:rFonts w:asciiTheme="minorHAnsi" w:hAnsiTheme="minorHAnsi" w:cstheme="minorHAnsi"/>
+          <w:b/>
+          <w:bCs/>
+          <w:sz w:val="28"/>
+          <w:szCs w:val="28"/>
+          <w:lang w:val="en-IN"/>
+        </w:rPr>
+        <w:t xml:space="preserve">It is a simple way to visualize the shape of our data. </w:t>
+      </w:r>
+    </w:p>
+    <w:p>
+      <w:pPr>
+        <w:pStyle w:val="ListParagraph"/>
+        <w:numPr>
+          <w:ilvl w:val="0"/>
+          <w:numId w:val="39"/>
+        </w:numPr>
+        <w:ind w:left="417"/>
+        <w:rPr>
+          <w:rFonts w:asciiTheme="minorHAnsi" w:hAnsiTheme="minorHAnsi" w:cstheme="minorHAnsi"/>
+          <w:b/>
+          <w:bCs/>
+          <w:sz w:val="28"/>
+          <w:szCs w:val="28"/>
+          <w:lang w:val="en-IN"/>
+        </w:rPr>
+      </w:pPr>
+      <w:r>
+        <w:rPr>
+          <w:rFonts w:asciiTheme="minorHAnsi" w:hAnsiTheme="minorHAnsi" w:cstheme="minorHAnsi"/>
+          <w:b/>
+          <w:bCs/>
+          <w:sz w:val="28"/>
+          <w:szCs w:val="28"/>
+          <w:lang w:val="en-IN"/>
+        </w:rPr>
+        <w:t>It makes comparing characteristics of data between categories very easy.</w:t>
+      </w:r>
+      <w:r>
+        <w:rPr>
+          <w:rFonts w:asciiTheme="minorHAnsi" w:hAnsiTheme="minorHAnsi" w:cstheme="minorHAnsi"/>
+          <w:b/>
+          <w:bCs/>
+          <w:sz w:val="28"/>
+          <w:szCs w:val="28"/>
+          <w:lang w:val="en-IN"/>
+        </w:rPr>
+        <w:t xml:space="preserve"> </w:t>
+      </w:r>
+    </w:p>
+    <w:p>
+      <w:pPr>
+        <w:pStyle w:val="ListParagraph"/>
+        <w:numPr>
+          <w:ilvl w:val="0"/>
+          <w:numId w:val="39"/>
+        </w:numPr>
+        <w:ind w:left="417"/>
+        <w:rPr>
+          <w:rFonts w:asciiTheme="minorHAnsi" w:hAnsiTheme="minorHAnsi" w:cstheme="minorHAnsi"/>
+          <w:b/>
+          <w:bCs/>
+          <w:sz w:val="28"/>
+          <w:szCs w:val="28"/>
+          <w:lang w:val="en-IN"/>
+        </w:rPr>
+      </w:pPr>
+      <w:r>
+        <w:rPr>
+          <w:rFonts w:asciiTheme="minorHAnsi" w:hAnsiTheme="minorHAnsi" w:cstheme="minorHAnsi"/>
+          <w:b/>
+          <w:bCs/>
+          <w:sz w:val="28"/>
+          <w:szCs w:val="28"/>
+          <w:lang w:val="en-IN"/>
+        </w:rPr>
+        <w:t xml:space="preserve">It </w:t>
+      </w:r>
+      <w:r>
+        <w:rPr>
+          <w:rFonts w:asciiTheme="minorHAnsi" w:hAnsiTheme="minorHAnsi" w:cstheme="minorHAnsi"/>
+          <w:b/>
+          <w:bCs/>
+          <w:sz w:val="28"/>
+          <w:szCs w:val="28"/>
+          <w:lang w:val="en-IN"/>
+        </w:rPr>
+        <w:t xml:space="preserve">is a way of statistically representing the distribution of the data through five main dimensions : </w:t>
+      </w:r>
     </w:p>
     <w:p>
       <w:pPr>
@@ -6729,6 +6789,7 @@
           <w:ilvl w:val="0"/>
           <w:numId w:val="33"/>
         </w:numPr>
+        <w:ind w:left="1324"/>
         <w:rPr>
           <w:rFonts w:asciiTheme="minorHAnsi" w:hAnsiTheme="minorHAnsi" w:cstheme="minorHAnsi"/>
           <w:b/>
@@ -6756,6 +6817,7 @@
           <w:ilvl w:val="0"/>
           <w:numId w:val="33"/>
         </w:numPr>
+        <w:ind w:left="1324"/>
         <w:rPr>
           <w:rFonts w:asciiTheme="minorHAnsi" w:hAnsiTheme="minorHAnsi" w:cstheme="minorHAnsi"/>
           <w:b/>
@@ -6783,6 +6845,7 @@
           <w:ilvl w:val="0"/>
           <w:numId w:val="33"/>
         </w:numPr>
+        <w:ind w:left="1324"/>
         <w:rPr>
           <w:rFonts w:asciiTheme="minorHAnsi" w:hAnsiTheme="minorHAnsi" w:cstheme="minorHAnsi"/>
           <w:b/>
@@ -6810,6 +6873,7 @@
           <w:ilvl w:val="0"/>
           <w:numId w:val="33"/>
         </w:numPr>
+        <w:ind w:left="1324"/>
         <w:rPr>
           <w:rFonts w:asciiTheme="minorHAnsi" w:hAnsiTheme="minorHAnsi" w:cstheme="minorHAnsi"/>
           <w:b/>
@@ -6837,30 +6901,7 @@
           <w:ilvl w:val="0"/>
           <w:numId w:val="33"/>
         </w:numPr>
-        <w:rPr>
-          <w:rFonts w:asciiTheme="minorHAnsi" w:hAnsiTheme="minorHAnsi" w:cstheme="minorHAnsi"/>
-          <w:b/>
-          <w:bCs/>
-          <w:sz w:val="28"/>
-          <w:szCs w:val="28"/>
-          <w:lang w:val="en-IN"/>
-        </w:rPr>
-      </w:pPr>
-      <w:r>
-        <w:rPr>
-          <w:rFonts w:asciiTheme="minorHAnsi" w:hAnsiTheme="minorHAnsi" w:cstheme="minorHAnsi"/>
-          <w:b/>
-          <w:bCs/>
-          <w:sz w:val="28"/>
-          <w:szCs w:val="28"/>
-          <w:lang w:val="en-IN"/>
-        </w:rPr>
-        <w:t>Maximum: Highest number in the dataset.</w:t>
-      </w:r>
-    </w:p>
-    <w:p>
-      <w:pPr>
-        <w:jc w:val="center"/>
+        <w:ind w:left="1324"/>
         <w:rPr>
           <w:rFonts w:asciiTheme="minorHAnsi" w:hAnsiTheme="minorHAnsi" w:cstheme="minorHAnsi"/>
           <w:b/>
@@ -6881,9 +6922,17 @@
           <w:lang w:val="en-IN"/>
         </w:rPr>
         <w:drawing>
-          <wp:inline distT="0" distB="0" distL="0" distR="0" wp14:anchorId="27BBDAF8" wp14:editId="3E84C564">
-            <wp:extent cx="4432300" cy="2868742"/>
+          <wp:anchor distT="0" distB="0" distL="114300" distR="114300" simplePos="0" relativeHeight="251713536" behindDoc="1" locked="0" layoutInCell="1" allowOverlap="1" wp14:anchorId="27BBDAF8" wp14:editId="42E8C619">
+            <wp:simplePos x="0" y="0"/>
+            <wp:positionH relativeFrom="column">
+              <wp:posOffset>1425575</wp:posOffset>
+            </wp:positionH>
+            <wp:positionV relativeFrom="page">
+              <wp:posOffset>3143250</wp:posOffset>
+            </wp:positionV>
+            <wp:extent cx="4432300" cy="2868295"/>
             <wp:effectExtent l="0" t="0" r="6350" b="8255"/>
+            <wp:wrapTopAndBottom/>
             <wp:docPr id="1126812840" name="Picture 8" descr="Matplotilb boxplot by group"/>
             <wp:cNvGraphicFramePr>
               <a:graphicFrameLocks xmlns:a="http://schemas.openxmlformats.org/drawingml/2006/main" noChangeAspect="1"/>
@@ -6911,7 +6960,7 @@
                   <pic:spPr bwMode="auto">
                     <a:xfrm>
                       <a:off x="0" y="0"/>
-                      <a:ext cx="4433484" cy="2869508"/>
+                      <a:ext cx="4432300" cy="2868295"/>
                     </a:xfrm>
                     <a:prstGeom prst="rect">
                       <a:avLst/>
@@ -6929,8 +6978,19 @@
                 </pic:pic>
               </a:graphicData>
             </a:graphic>
-          </wp:inline>
+          </wp:anchor>
         </w:drawing>
+      </w:r>
+      <w:r>
+        <w:rPr>
+          <w:rFonts w:asciiTheme="minorHAnsi" w:hAnsiTheme="minorHAnsi" w:cstheme="minorHAnsi"/>
+          <w:b/>
+          <w:bCs/>
+          <w:sz w:val="28"/>
+          <w:szCs w:val="28"/>
+          <w:lang w:val="en-IN"/>
+        </w:rPr>
+        <w:t>Maximum: Highest number in the dataset.</w:t>
       </w:r>
     </w:p>
     <w:p>
@@ -6985,29 +7045,6 @@
     </w:p>
     <w:p>
       <w:pPr>
-        <w:rPr>
-          <w:rFonts w:asciiTheme="minorHAnsi" w:hAnsiTheme="minorHAnsi" w:cstheme="minorHAnsi"/>
-          <w:b/>
-          <w:bCs/>
-          <w:sz w:val="28"/>
-          <w:szCs w:val="28"/>
-          <w:lang w:val="en-IN"/>
-        </w:rPr>
-      </w:pPr>
-      <w:r>
-        <w:rPr>
-          <w:rFonts w:asciiTheme="minorHAnsi" w:hAnsiTheme="minorHAnsi" w:cstheme="minorHAnsi"/>
-          <w:b/>
-          <w:bCs/>
-          <w:sz w:val="28"/>
-          <w:szCs w:val="28"/>
-          <w:lang w:val="en-IN"/>
-        </w:rPr>
-        <w:t xml:space="preserve">Disadvantages: </w:t>
-      </w:r>
-    </w:p>
-    <w:p>
-      <w:pPr>
         <w:numPr>
           <w:ilvl w:val="0"/>
           <w:numId w:val="34"/>
@@ -7030,22 +7067,180 @@
           <w:szCs w:val="28"/>
           <w:lang w:val="en-IN"/>
         </w:rPr>
+        <w:t>Easy identification of the data location and data spread.</w:t>
+      </w:r>
+    </w:p>
+    <w:p>
+      <w:pPr>
+        <w:numPr>
+          <w:ilvl w:val="0"/>
+          <w:numId w:val="34"/>
+        </w:numPr>
+        <w:rPr>
+          <w:rFonts w:asciiTheme="minorHAnsi" w:hAnsiTheme="minorHAnsi" w:cstheme="minorHAnsi"/>
+          <w:b/>
+          <w:bCs/>
+          <w:sz w:val="28"/>
+          <w:szCs w:val="28"/>
+          <w:lang w:val="en-IN"/>
+        </w:rPr>
+      </w:pPr>
+      <w:r>
+        <w:rPr>
+          <w:rFonts w:asciiTheme="minorHAnsi" w:hAnsiTheme="minorHAnsi" w:cstheme="minorHAnsi"/>
+          <w:b/>
+          <w:bCs/>
+          <w:sz w:val="28"/>
+          <w:szCs w:val="28"/>
+          <w:lang w:val="en-IN"/>
+        </w:rPr>
+        <w:t>Information about the skewness and symmetry of data.</w:t>
+      </w:r>
+    </w:p>
+    <w:p>
+      <w:pPr>
+        <w:numPr>
+          <w:ilvl w:val="0"/>
+          <w:numId w:val="34"/>
+        </w:numPr>
+        <w:spacing w:after="120"/>
+        <w:rPr>
+          <w:rFonts w:asciiTheme="minorHAnsi" w:hAnsiTheme="minorHAnsi" w:cstheme="minorHAnsi"/>
+          <w:b/>
+          <w:bCs/>
+          <w:sz w:val="28"/>
+          <w:szCs w:val="28"/>
+          <w:lang w:val="en-IN"/>
+        </w:rPr>
+      </w:pPr>
+      <w:r>
+        <w:rPr>
+          <w:rFonts w:asciiTheme="minorHAnsi" w:hAnsiTheme="minorHAnsi" w:cstheme="minorHAnsi"/>
+          <w:b/>
+          <w:bCs/>
+          <w:sz w:val="28"/>
+          <w:szCs w:val="28"/>
+          <w:lang w:val="en-IN"/>
+        </w:rPr>
+        <w:t xml:space="preserve">Information about the data outliers. </w:t>
+      </w:r>
+    </w:p>
+    <w:p>
+      <w:pPr>
+        <w:rPr>
+          <w:rFonts w:asciiTheme="minorHAnsi" w:hAnsiTheme="minorHAnsi" w:cstheme="minorHAnsi"/>
+          <w:b/>
+          <w:bCs/>
+          <w:sz w:val="28"/>
+          <w:szCs w:val="28"/>
+          <w:lang w:val="en-IN"/>
+        </w:rPr>
+      </w:pPr>
+      <w:r>
+        <w:rPr>
+          <w:rFonts w:asciiTheme="minorHAnsi" w:hAnsiTheme="minorHAnsi" w:cstheme="minorHAnsi"/>
+          <w:b/>
+          <w:bCs/>
+          <w:sz w:val="28"/>
+          <w:szCs w:val="28"/>
+          <w:lang w:val="en-IN"/>
+        </w:rPr>
+        <w:t>L</w:t>
+      </w:r>
+      <w:r>
+        <w:rPr>
+          <w:rFonts w:asciiTheme="minorHAnsi" w:hAnsiTheme="minorHAnsi" w:cstheme="minorHAnsi"/>
+          <w:b/>
+          <w:bCs/>
+          <w:sz w:val="28"/>
+          <w:szCs w:val="28"/>
+          <w:lang w:val="en-IN"/>
+        </w:rPr>
+        <w:t>imitation</w:t>
+      </w:r>
+      <w:r>
+        <w:rPr>
+          <w:rFonts w:asciiTheme="minorHAnsi" w:hAnsiTheme="minorHAnsi" w:cstheme="minorHAnsi"/>
+          <w:b/>
+          <w:bCs/>
+          <w:sz w:val="28"/>
+          <w:szCs w:val="28"/>
+          <w:lang w:val="en-IN"/>
+        </w:rPr>
+        <w:t>s</w:t>
+      </w:r>
+      <w:r>
+        <w:rPr>
+          <w:rFonts w:asciiTheme="minorHAnsi" w:hAnsiTheme="minorHAnsi" w:cstheme="minorHAnsi"/>
+          <w:b/>
+          <w:bCs/>
+          <w:sz w:val="28"/>
+          <w:szCs w:val="28"/>
+          <w:lang w:val="en-IN"/>
+        </w:rPr>
+        <w:t xml:space="preserve">: </w:t>
+      </w:r>
+    </w:p>
+    <w:p>
+      <w:pPr>
+        <w:numPr>
+          <w:ilvl w:val="0"/>
+          <w:numId w:val="34"/>
+        </w:numPr>
+        <w:rPr>
+          <w:rFonts w:asciiTheme="minorHAnsi" w:hAnsiTheme="minorHAnsi" w:cstheme="minorHAnsi"/>
+          <w:b/>
+          <w:bCs/>
+          <w:sz w:val="28"/>
+          <w:szCs w:val="28"/>
+          <w:lang w:val="en-IN"/>
+        </w:rPr>
+      </w:pPr>
+      <w:r>
+        <w:rPr>
+          <w:rFonts w:asciiTheme="minorHAnsi" w:hAnsiTheme="minorHAnsi" w:cstheme="minorHAnsi"/>
+          <w:b/>
+          <w:bCs/>
+          <w:sz w:val="28"/>
+          <w:szCs w:val="28"/>
+          <w:lang w:val="en-IN"/>
+        </w:rPr>
         <w:t>The box plot is not relevant for detailed analysis of the data as it deals with a summary of the data distribution.</w:t>
       </w:r>
     </w:p>
     <w:p>
       <w:pPr>
-        <w:rPr>
-          <w:rFonts w:asciiTheme="minorHAnsi" w:hAnsiTheme="minorHAnsi" w:cstheme="minorHAnsi"/>
-          <w:b/>
-          <w:bCs/>
-          <w:sz w:val="28"/>
-          <w:szCs w:val="28"/>
-        </w:rPr>
-      </w:pPr>
-    </w:p>
-    <w:p>
-      <w:pPr>
+        <w:numPr>
+          <w:ilvl w:val="0"/>
+          <w:numId w:val="34"/>
+        </w:numPr>
+        <w:rPr>
+          <w:rFonts w:asciiTheme="minorHAnsi" w:hAnsiTheme="minorHAnsi" w:cstheme="minorHAnsi"/>
+          <w:b/>
+          <w:bCs/>
+          <w:sz w:val="28"/>
+          <w:szCs w:val="28"/>
+          <w:lang w:val="en-IN"/>
+        </w:rPr>
+      </w:pPr>
+      <w:r>
+        <w:rPr>
+          <w:rFonts w:asciiTheme="minorHAnsi" w:hAnsiTheme="minorHAnsi" w:cstheme="minorHAnsi"/>
+          <w:b/>
+          <w:bCs/>
+          <w:sz w:val="28"/>
+          <w:szCs w:val="28"/>
+          <w:lang w:val="en-IN"/>
+        </w:rPr>
+        <w:t>Mean cannot be easily located.</w:t>
+      </w:r>
+    </w:p>
+    <w:p>
+      <w:pPr>
+        <w:numPr>
+          <w:ilvl w:val="0"/>
+          <w:numId w:val="34"/>
+        </w:numPr>
         <w:spacing w:after="240"/>
         <w:rPr>
           <w:rFonts w:asciiTheme="minorHAnsi" w:hAnsiTheme="minorHAnsi" w:cstheme="minorHAnsi"/>
@@ -7065,11 +7260,44 @@
           <w:szCs w:val="28"/>
           <w:lang w:val="en-IN"/>
         </w:rPr>
-        <w:t xml:space="preserve">Histogram </w:t>
-      </w:r>
-    </w:p>
-    <w:p>
-      <w:pPr>
+        <w:t>It generally hides the multimodality and other characteristics of given distributions.</w:t>
+      </w:r>
+    </w:p>
+    <w:p>
+      <w:pPr>
+        <w:spacing w:after="120"/>
+        <w:ind w:left="-227"/>
+        <w:rPr>
+          <w:rFonts w:asciiTheme="minorHAnsi" w:hAnsiTheme="minorHAnsi" w:cstheme="minorHAnsi"/>
+          <w:b/>
+          <w:bCs/>
+          <w:sz w:val="28"/>
+          <w:szCs w:val="28"/>
+          <w:u w:val="double"/>
+          <w:lang w:val="en-IN"/>
+        </w:rPr>
+      </w:pPr>
+      <w:r>
+        <w:rPr>
+          <w:rFonts w:asciiTheme="minorHAnsi" w:hAnsiTheme="minorHAnsi" w:cstheme="minorHAnsi"/>
+          <w:b/>
+          <w:bCs/>
+          <w:sz w:val="28"/>
+          <w:szCs w:val="28"/>
+          <w:u w:val="double"/>
+          <w:lang w:val="en-IN"/>
+        </w:rPr>
+        <w:t>Histogram</w:t>
+      </w:r>
+    </w:p>
+    <w:p>
+      <w:pPr>
+        <w:pStyle w:val="ListParagraph"/>
+        <w:numPr>
+          <w:ilvl w:val="0"/>
+          <w:numId w:val="34"/>
+        </w:numPr>
+        <w:ind w:left="417"/>
         <w:rPr>
           <w:rFonts w:asciiTheme="minorHAnsi" w:hAnsiTheme="minorHAnsi" w:cstheme="minorHAnsi"/>
           <w:b/>
@@ -7090,6 +7318,24 @@
         </w:rPr>
         <w:t xml:space="preserve">A histogram represents the frequency distribution of continuous variables. </w:t>
       </w:r>
+    </w:p>
+    <w:p>
+      <w:pPr>
+        <w:pStyle w:val="ListParagraph"/>
+        <w:numPr>
+          <w:ilvl w:val="0"/>
+          <w:numId w:val="34"/>
+        </w:numPr>
+        <w:ind w:left="417"/>
+        <w:rPr>
+          <w:rFonts w:asciiTheme="minorHAnsi" w:hAnsiTheme="minorHAnsi" w:cstheme="minorHAnsi"/>
+          <w:b/>
+          <w:bCs/>
+          <w:sz w:val="28"/>
+          <w:szCs w:val="28"/>
+          <w:lang w:val="en-IN"/>
+        </w:rPr>
+      </w:pPr>
       <w:proofErr w:type="gramStart"/>
       <w:r>
         <w:rPr>
@@ -7112,20 +7358,145 @@
           <w:szCs w:val="28"/>
           <w:lang w:val="en-IN"/>
         </w:rPr>
-        <w:t xml:space="preserve"> a bar graph is a diagrammatic comparison of discrete variables. Histogram presents numerical data whereas bar graph shows categorical data. The histogram is drawn in such a way that there is no gap between the bars.</w:t>
-      </w:r>
-    </w:p>
-    <w:p>
-      <w:pPr>
-        <w:rPr>
-          <w:rFonts w:asciiTheme="minorHAnsi" w:hAnsiTheme="minorHAnsi" w:cstheme="minorHAnsi"/>
-          <w:b/>
-          <w:bCs/>
-          <w:sz w:val="28"/>
-          <w:szCs w:val="28"/>
-          <w:lang w:val="en-IN"/>
-        </w:rPr>
-      </w:pPr>
+        <w:t xml:space="preserve"> a bar graph is a diagrammatic comparison of discrete variables. </w:t>
+      </w:r>
+    </w:p>
+    <w:p>
+      <w:pPr>
+        <w:pStyle w:val="ListParagraph"/>
+        <w:numPr>
+          <w:ilvl w:val="0"/>
+          <w:numId w:val="34"/>
+        </w:numPr>
+        <w:ind w:left="417"/>
+        <w:rPr>
+          <w:rFonts w:asciiTheme="minorHAnsi" w:hAnsiTheme="minorHAnsi" w:cstheme="minorHAnsi"/>
+          <w:b/>
+          <w:bCs/>
+          <w:sz w:val="28"/>
+          <w:szCs w:val="28"/>
+          <w:lang w:val="en-IN"/>
+        </w:rPr>
+      </w:pPr>
+      <w:r>
+        <w:rPr>
+          <w:rFonts w:asciiTheme="minorHAnsi" w:hAnsiTheme="minorHAnsi" w:cstheme="minorHAnsi"/>
+          <w:b/>
+          <w:bCs/>
+          <w:sz w:val="28"/>
+          <w:szCs w:val="28"/>
+          <w:lang w:val="en-IN"/>
+        </w:rPr>
+        <w:t xml:space="preserve">Histogram presents numerical data whereas bar graph shows categorical data. </w:t>
+      </w:r>
+    </w:p>
+    <w:p>
+      <w:pPr>
+        <w:pStyle w:val="ListParagraph"/>
+        <w:numPr>
+          <w:ilvl w:val="0"/>
+          <w:numId w:val="34"/>
+        </w:numPr>
+        <w:spacing w:after="120"/>
+        <w:ind w:left="417"/>
+        <w:rPr>
+          <w:rFonts w:asciiTheme="minorHAnsi" w:hAnsiTheme="minorHAnsi" w:cstheme="minorHAnsi"/>
+          <w:b/>
+          <w:bCs/>
+          <w:sz w:val="28"/>
+          <w:szCs w:val="28"/>
+          <w:lang w:val="en-IN"/>
+        </w:rPr>
+      </w:pPr>
+      <w:r>
+        <w:rPr>
+          <w:rFonts w:asciiTheme="minorHAnsi" w:hAnsiTheme="minorHAnsi" w:cstheme="minorHAnsi"/>
+          <w:b/>
+          <w:bCs/>
+          <w:sz w:val="28"/>
+          <w:szCs w:val="28"/>
+          <w:lang w:val="en-IN"/>
+        </w:rPr>
+        <w:t>The histogram is drawn in such a way that there is no gap between the bars.</w:t>
+      </w:r>
+    </w:p>
+    <w:p>
+      <w:pPr>
+        <w:rPr>
+          <w:rFonts w:asciiTheme="minorHAnsi" w:hAnsiTheme="minorHAnsi" w:cstheme="minorHAnsi"/>
+          <w:b/>
+          <w:bCs/>
+          <w:sz w:val="28"/>
+          <w:szCs w:val="28"/>
+          <w:lang w:val="en-IN"/>
+        </w:rPr>
+      </w:pPr>
+      <w:r>
+        <w:rPr>
+          <w:rFonts w:asciiTheme="minorHAnsi" w:hAnsiTheme="minorHAnsi" w:cstheme="minorHAnsi"/>
+          <w:b/>
+          <w:bCs/>
+          <w:sz w:val="28"/>
+          <w:szCs w:val="28"/>
+          <w:lang w:val="en-IN"/>
+        </w:rPr>
+        <w:t>Advantages of Histogram:</w:t>
+      </w:r>
+    </w:p>
+    <w:p>
+      <w:pPr>
+        <w:numPr>
+          <w:ilvl w:val="0"/>
+          <w:numId w:val="32"/>
+        </w:numPr>
+        <w:rPr>
+          <w:rFonts w:asciiTheme="minorHAnsi" w:hAnsiTheme="minorHAnsi" w:cstheme="minorHAnsi"/>
+          <w:b/>
+          <w:bCs/>
+          <w:sz w:val="28"/>
+          <w:szCs w:val="28"/>
+          <w:lang w:val="en-IN"/>
+        </w:rPr>
+      </w:pPr>
+      <w:r>
+        <w:rPr>
+          <w:rFonts w:asciiTheme="minorHAnsi" w:hAnsiTheme="minorHAnsi" w:cstheme="minorHAnsi"/>
+          <w:b/>
+          <w:bCs/>
+          <w:sz w:val="28"/>
+          <w:szCs w:val="28"/>
+          <w:lang w:val="en-IN"/>
+        </w:rPr>
+        <w:t xml:space="preserve">Histogram helps to identify different data, the frequency of the data occurring in the dataset and categories which are difficult to interpret in a tabular form. </w:t>
+      </w:r>
+    </w:p>
+    <w:p>
+      <w:pPr>
+        <w:numPr>
+          <w:ilvl w:val="0"/>
+          <w:numId w:val="32"/>
+        </w:numPr>
+        <w:spacing w:after="120"/>
+        <w:rPr>
+          <w:rFonts w:asciiTheme="minorHAnsi" w:hAnsiTheme="minorHAnsi" w:cstheme="minorHAnsi"/>
+          <w:b/>
+          <w:bCs/>
+          <w:sz w:val="28"/>
+          <w:szCs w:val="28"/>
+          <w:lang w:val="en-IN"/>
+        </w:rPr>
+      </w:pPr>
+      <w:r>
+        <w:rPr>
+          <w:rFonts w:asciiTheme="minorHAnsi" w:hAnsiTheme="minorHAnsi" w:cstheme="minorHAnsi"/>
+          <w:b/>
+          <w:bCs/>
+          <w:sz w:val="28"/>
+          <w:szCs w:val="28"/>
+          <w:lang w:val="en-IN"/>
+        </w:rPr>
+        <w:t>It helps to visualize the distribution of the data.</w:t>
+      </w:r>
     </w:p>
     <w:p>
       <w:pPr>
@@ -7206,130 +7577,44 @@
     </w:p>
     <w:p>
       <w:pPr>
+        <w:pStyle w:val="ListParagraph"/>
         <w:numPr>
           <w:ilvl w:val="0"/>
           <w:numId w:val="31"/>
         </w:numPr>
-        <w:rPr>
-          <w:rFonts w:asciiTheme="minorHAnsi" w:hAnsiTheme="minorHAnsi" w:cstheme="minorHAnsi"/>
-          <w:b/>
-          <w:bCs/>
-          <w:sz w:val="28"/>
-          <w:szCs w:val="28"/>
-          <w:lang w:val="en-IN"/>
-        </w:rPr>
-      </w:pPr>
-      <w:r>
-        <w:rPr>
-          <w:rFonts w:asciiTheme="minorHAnsi" w:hAnsiTheme="minorHAnsi" w:cstheme="minorHAnsi"/>
-          <w:b/>
-          <w:bCs/>
-          <w:sz w:val="28"/>
-          <w:szCs w:val="28"/>
-          <w:lang w:val="en-IN"/>
-        </w:rPr>
-        <w:t>two sets of data are necessary</w:t>
-      </w:r>
-    </w:p>
-    <w:p>
-      <w:pPr>
-        <w:rPr>
-          <w:rFonts w:asciiTheme="minorHAnsi" w:hAnsiTheme="minorHAnsi" w:cstheme="minorHAnsi"/>
-          <w:b/>
-          <w:bCs/>
-          <w:sz w:val="28"/>
-          <w:szCs w:val="28"/>
-          <w:lang w:val="en-IN"/>
-        </w:rPr>
-      </w:pPr>
-    </w:p>
-    <w:p>
-      <w:pPr>
-        <w:rPr>
-          <w:rFonts w:asciiTheme="minorHAnsi" w:hAnsiTheme="minorHAnsi" w:cstheme="minorHAnsi"/>
-          <w:b/>
-          <w:bCs/>
-          <w:sz w:val="28"/>
-          <w:szCs w:val="28"/>
-          <w:lang w:val="en-IN"/>
-        </w:rPr>
-      </w:pPr>
-      <w:r>
-        <w:rPr>
-          <w:rFonts w:asciiTheme="minorHAnsi" w:hAnsiTheme="minorHAnsi" w:cstheme="minorHAnsi"/>
-          <w:b/>
-          <w:bCs/>
-          <w:sz w:val="28"/>
-          <w:szCs w:val="28"/>
-          <w:lang w:val="en-IN"/>
-        </w:rPr>
-        <w:t>Advantages of Histogram:</w:t>
-      </w:r>
-    </w:p>
-    <w:p>
-      <w:pPr>
-        <w:numPr>
-          <w:ilvl w:val="0"/>
-          <w:numId w:val="32"/>
-        </w:numPr>
-        <w:rPr>
-          <w:rFonts w:asciiTheme="minorHAnsi" w:hAnsiTheme="minorHAnsi" w:cstheme="minorHAnsi"/>
-          <w:b/>
-          <w:bCs/>
-          <w:sz w:val="28"/>
-          <w:szCs w:val="28"/>
-          <w:lang w:val="en-IN"/>
-        </w:rPr>
-      </w:pPr>
-      <w:r>
-        <w:rPr>
-          <w:rFonts w:asciiTheme="minorHAnsi" w:hAnsiTheme="minorHAnsi" w:cstheme="minorHAnsi"/>
-          <w:b/>
-          <w:bCs/>
-          <w:sz w:val="28"/>
-          <w:szCs w:val="28"/>
-          <w:lang w:val="en-IN"/>
-        </w:rPr>
-        <w:t xml:space="preserve">Histogram helps to identify different data, the frequency of the data occurring in the dataset and categories which are difficult to interpret in a tabular form. </w:t>
-      </w:r>
-    </w:p>
-    <w:p>
-      <w:pPr>
-        <w:numPr>
-          <w:ilvl w:val="0"/>
-          <w:numId w:val="32"/>
-        </w:numPr>
-        <w:rPr>
-          <w:rFonts w:asciiTheme="minorHAnsi" w:hAnsiTheme="minorHAnsi" w:cstheme="minorHAnsi"/>
-          <w:b/>
-          <w:bCs/>
-          <w:sz w:val="28"/>
-          <w:szCs w:val="28"/>
-          <w:lang w:val="en-IN"/>
-        </w:rPr>
-      </w:pPr>
-      <w:r>
-        <w:rPr>
-          <w:rFonts w:asciiTheme="minorHAnsi" w:hAnsiTheme="minorHAnsi" w:cstheme="minorHAnsi"/>
-          <w:b/>
-          <w:bCs/>
+        <w:spacing w:after="120"/>
+        <w:rPr>
+          <w:rFonts w:asciiTheme="minorHAnsi" w:hAnsiTheme="minorHAnsi" w:cstheme="minorHAnsi"/>
+          <w:b/>
+          <w:bCs/>
+          <w:sz w:val="28"/>
+          <w:szCs w:val="28"/>
+          <w:lang w:val="en-IN"/>
+        </w:rPr>
+        <w:sectPr>
+          <w:pgSz w:w="12242" w:h="24381" w:code="1"/>
+          <w:pgMar w:top="284" w:right="335" w:bottom="278" w:left="425" w:header="720" w:footer="720" w:gutter="0"/>
+          <w:cols w:space="720"/>
+          <w:docGrid w:linePitch="299"/>
+        </w:sectPr>
+      </w:pPr>
+      <w:r>
+        <w:rPr>
           <w:noProof/>
-          <w:sz w:val="28"/>
-          <w:szCs w:val="28"/>
           <w:lang w:val="en-IN"/>
         </w:rPr>
         <w:drawing>
-          <wp:anchor distT="0" distB="0" distL="114300" distR="114300" simplePos="0" relativeHeight="251661312" behindDoc="1" locked="0" layoutInCell="1" allowOverlap="1" wp14:anchorId="4798AAF4" wp14:editId="2385DBEB">
+          <wp:anchor distT="0" distB="0" distL="114300" distR="114300" simplePos="0" relativeHeight="251661312" behindDoc="1" locked="0" layoutInCell="1" allowOverlap="1" wp14:anchorId="4798AAF4" wp14:editId="39AC8BC6">
             <wp:simplePos x="0" y="0"/>
             <wp:positionH relativeFrom="margin">
-              <wp:posOffset>1028700</wp:posOffset>
+              <wp:posOffset>1108075</wp:posOffset>
             </wp:positionH>
-            <wp:positionV relativeFrom="page">
-              <wp:posOffset>10477500</wp:posOffset>
+            <wp:positionV relativeFrom="margin">
+              <wp:posOffset>11478260</wp:posOffset>
             </wp:positionV>
             <wp:extent cx="4817110" cy="3561715"/>
             <wp:effectExtent l="0" t="0" r="2540" b="635"/>
-            <wp:wrapNone/>
+            <wp:wrapTopAndBottom/>
             <wp:docPr id="30912515" name="Picture 7" descr="A blue graph with numbers&#10;&#10;Description automatically generated"/>
             <wp:cNvGraphicFramePr>
               <a:graphicFrameLocks xmlns:a="http://schemas.openxmlformats.org/drawingml/2006/main" noChangeAspect="1"/>
@@ -7393,26 +7678,41 @@
           <w:szCs w:val="28"/>
           <w:lang w:val="en-IN"/>
         </w:rPr>
-        <w:t>It helps to visualize the distribution of the data.</w:t>
-      </w:r>
-    </w:p>
-    <w:p>
-      <w:pPr>
-        <w:rPr>
-          <w:rFonts w:asciiTheme="minorHAnsi" w:hAnsiTheme="minorHAnsi" w:cstheme="minorHAnsi"/>
-          <w:b/>
-          <w:bCs/>
-          <w:sz w:val="28"/>
-          <w:szCs w:val="28"/>
-          <w:lang w:val="en-IN"/>
-        </w:rPr>
-        <w:sectPr>
-          <w:pgSz w:w="12242" w:h="22680" w:code="1"/>
-          <w:pgMar w:top="284" w:right="335" w:bottom="278" w:left="425" w:header="720" w:footer="720" w:gutter="0"/>
-          <w:cols w:space="720"/>
-          <w:docGrid w:linePitch="299"/>
-        </w:sectPr>
-      </w:pPr>
+        <w:t xml:space="preserve">Two </w:t>
+      </w:r>
+      <w:r>
+        <w:rPr>
+          <w:rFonts w:asciiTheme="minorHAnsi" w:hAnsiTheme="minorHAnsi" w:cstheme="minorHAnsi"/>
+          <w:b/>
+          <w:bCs/>
+          <w:sz w:val="28"/>
+          <w:szCs w:val="28"/>
+          <w:lang w:val="en-IN"/>
+        </w:rPr>
+        <w:t>sets of</w:t>
+      </w:r>
+      <w:r>
+        <w:rPr>
+          <w:rFonts w:asciiTheme="minorHAnsi" w:hAnsiTheme="minorHAnsi" w:cstheme="minorHAnsi"/>
+          <w:b/>
+          <w:bCs/>
+          <w:sz w:val="28"/>
+          <w:szCs w:val="28"/>
+          <w:lang w:val="en-IN"/>
+        </w:rPr>
+        <w:t xml:space="preserve"> </w:t>
+      </w:r>
+      <w:r>
+        <w:rPr>
+          <w:rFonts w:asciiTheme="minorHAnsi" w:hAnsiTheme="minorHAnsi" w:cstheme="minorHAnsi"/>
+          <w:b/>
+          <w:bCs/>
+          <w:sz w:val="28"/>
+          <w:szCs w:val="28"/>
+          <w:lang w:val="en-IN"/>
+        </w:rPr>
+        <w:t>data are necessary</w:t>
+      </w:r>
     </w:p>
     <w:p>
       <w:pPr>
@@ -7612,31 +7912,7 @@
           <w:szCs w:val="28"/>
           <w:lang w:val="en-IN"/>
         </w:rPr>
-        <w:t xml:space="preserve">1. If statements: The if statement is the </w:t>
-      </w:r>
-      <w:proofErr w:type="gramStart"/>
-      <w:r>
-        <w:rPr>
-          <w:rFonts w:asciiTheme="minorHAnsi" w:hAnsiTheme="minorHAnsi" w:cstheme="minorHAnsi"/>
-          <w:b/>
-          <w:bCs/>
-          <w:sz w:val="28"/>
-          <w:szCs w:val="28"/>
-          <w:lang w:val="en-IN"/>
-        </w:rPr>
-        <w:t>most commonly used</w:t>
-      </w:r>
-      <w:proofErr w:type="gramEnd"/>
-      <w:r>
-        <w:rPr>
-          <w:rFonts w:asciiTheme="minorHAnsi" w:hAnsiTheme="minorHAnsi" w:cstheme="minorHAnsi"/>
-          <w:b/>
-          <w:bCs/>
-          <w:sz w:val="28"/>
-          <w:szCs w:val="28"/>
-          <w:lang w:val="en-IN"/>
-        </w:rPr>
-        <w:t xml:space="preserve"> conditional statement. It checks for a given condition and executes a block of code only if the condition is true.</w:t>
+        <w:t>1. If statements: The if statement is the most commonly used conditional statement. It checks for a given condition and executes a block of code only if the condition is true.</w:t>
       </w:r>
     </w:p>
     <w:p>
@@ -8213,31 +8489,7 @@
           <w:szCs w:val="28"/>
           <w:lang w:val="en-IN"/>
         </w:rPr>
-        <w:t xml:space="preserve">3. Elif statements: The elif statement is used to check multiple conditions only if the previous if condition is false. It is </w:t>
-      </w:r>
-      <w:proofErr w:type="gramStart"/>
-      <w:r>
-        <w:rPr>
-          <w:rFonts w:asciiTheme="minorHAnsi" w:hAnsiTheme="minorHAnsi" w:cstheme="minorHAnsi"/>
-          <w:b/>
-          <w:bCs/>
-          <w:sz w:val="28"/>
-          <w:szCs w:val="28"/>
-          <w:lang w:val="en-IN"/>
-        </w:rPr>
-        <w:t>similar to</w:t>
-      </w:r>
-      <w:proofErr w:type="gramEnd"/>
-      <w:r>
-        <w:rPr>
-          <w:rFonts w:asciiTheme="minorHAnsi" w:hAnsiTheme="minorHAnsi" w:cstheme="minorHAnsi"/>
-          <w:b/>
-          <w:bCs/>
-          <w:sz w:val="28"/>
-          <w:szCs w:val="28"/>
-          <w:lang w:val="en-IN"/>
-        </w:rPr>
-        <w:t xml:space="preserve"> an if-else statement, but it allows us to evaluate multiple conditions.</w:t>
+        <w:t>3. Elif statements: The elif statement is used to check multiple conditions only if the previous if condition is false. It is similar to an if-else statement, but it allows us to evaluate multiple conditions.</w:t>
       </w:r>
     </w:p>
     <w:p>
@@ -10073,7 +10325,7 @@
           <w:lang w:val="en-IN"/>
         </w:rPr>
         <w:drawing>
-          <wp:anchor distT="0" distB="0" distL="114300" distR="114300" simplePos="0" relativeHeight="251663360" behindDoc="0" locked="0" layoutInCell="1" allowOverlap="1" wp14:anchorId="0B0FEA28" wp14:editId="13F8C846">
+          <wp:anchor distT="0" distB="0" distL="114300" distR="114300" simplePos="0" relativeHeight="251663360" behindDoc="0" locked="0" layoutInCell="1" allowOverlap="1" wp14:anchorId="0B0FEA28" wp14:editId="3605E861">
             <wp:simplePos x="0" y="0"/>
             <wp:positionH relativeFrom="margin">
               <wp:posOffset>1495425</wp:posOffset>
@@ -10098,6 +10350,18 @@
                   <pic:blipFill rotWithShape="1">
                     <a:blip r:embed="rId14" cstate="print">
                       <a:extLst>
+                        <a:ext uri="{BEBA8EAE-BF5A-486C-A8C5-ECC9F3942E4B}">
+                          <a14:imgProps xmlns:a14="http://schemas.microsoft.com/office/drawing/2010/main">
+                            <a14:imgLayer r:embed="rId15">
+                              <a14:imgEffect>
+                                <a14:sharpenSoften amount="50000"/>
+                              </a14:imgEffect>
+                              <a14:imgEffect>
+                                <a14:saturation sat="400000"/>
+                              </a14:imgEffect>
+                            </a14:imgLayer>
+                          </a14:imgProps>
+                        </a:ext>
                         <a:ext uri="{28A0092B-C50C-407E-A947-70E740481C1C}">
                           <a14:useLocalDpi xmlns:a14="http://schemas.microsoft.com/office/drawing/2010/main" val="0"/>
                         </a:ext>
@@ -10370,7 +10634,7 @@
                     <pic:cNvPicPr/>
                   </pic:nvPicPr>
                   <pic:blipFill>
-                    <a:blip r:embed="rId15">
+                    <a:blip r:embed="rId16">
                       <a:extLst>
                         <a:ext uri="{28A0092B-C50C-407E-A947-70E740481C1C}">
                           <a14:useLocalDpi xmlns:a14="http://schemas.microsoft.com/office/drawing/2010/main" val="0"/>
@@ -10556,7 +10820,7 @@
                     <pic:cNvPicPr/>
                   </pic:nvPicPr>
                   <pic:blipFill>
-                    <a:blip r:embed="rId15">
+                    <a:blip r:embed="rId16">
                       <a:extLst>
                         <a:ext uri="{28A0092B-C50C-407E-A947-70E740481C1C}">
                           <a14:useLocalDpi xmlns:a14="http://schemas.microsoft.com/office/drawing/2010/main" val="0"/>
@@ -10721,7 +10985,31 @@
           <w:szCs w:val="28"/>
           <w:lang w:val="en-IN"/>
         </w:rPr>
-        <w:t>3. Now, you can work with the data stored in the DataFrame `</w:t>
+        <w:t xml:space="preserve">3. Now, you can work with the data stored in the </w:t>
+      </w:r>
+      <w:proofErr w:type="spellStart"/>
+      <w:r>
+        <w:rPr>
+          <w:rFonts w:asciiTheme="minorHAnsi" w:hAnsiTheme="minorHAnsi" w:cstheme="minorHAnsi"/>
+          <w:b/>
+          <w:bCs/>
+          <w:sz w:val="28"/>
+          <w:szCs w:val="28"/>
+          <w:lang w:val="en-IN"/>
+        </w:rPr>
+        <w:t>DataFrame</w:t>
+      </w:r>
+      <w:proofErr w:type="spellEnd"/>
+      <w:r>
+        <w:rPr>
+          <w:rFonts w:asciiTheme="minorHAnsi" w:hAnsiTheme="minorHAnsi" w:cstheme="minorHAnsi"/>
+          <w:b/>
+          <w:bCs/>
+          <w:sz w:val="28"/>
+          <w:szCs w:val="28"/>
+          <w:lang w:val="en-IN"/>
+        </w:rPr>
+        <w:t xml:space="preserve"> `</w:t>
       </w:r>
       <w:proofErr w:type="spellStart"/>
       <w:r>
@@ -10788,7 +11076,7 @@
                     <pic:cNvPicPr/>
                   </pic:nvPicPr>
                   <pic:blipFill>
-                    <a:blip r:embed="rId15">
+                    <a:blip r:embed="rId16">
                       <a:extLst>
                         <a:ext uri="{28A0092B-C50C-407E-A947-70E740481C1C}">
                           <a14:useLocalDpi xmlns:a14="http://schemas.microsoft.com/office/drawing/2010/main" val="0"/>
@@ -11255,159 +11543,111 @@
           <w:sz w:val="28"/>
           <w:szCs w:val="28"/>
         </w:rPr>
-        <w:t xml:space="preserve">Matplotlib is the most popular data visualization library for Python. This provides control over every aspect of an image. Matplotlib is designed to provide end users with an experience </w:t>
-      </w:r>
-      <w:proofErr w:type="gramStart"/>
-      <w:r>
-        <w:rPr>
-          <w:rFonts w:asciiTheme="minorHAnsi" w:hAnsiTheme="minorHAnsi" w:cstheme="minorHAnsi"/>
-          <w:b/>
-          <w:bCs/>
-          <w:sz w:val="28"/>
-          <w:szCs w:val="28"/>
-        </w:rPr>
-        <w:t>similar to</w:t>
-      </w:r>
-      <w:proofErr w:type="gramEnd"/>
-      <w:r>
-        <w:rPr>
-          <w:rFonts w:asciiTheme="minorHAnsi" w:hAnsiTheme="minorHAnsi" w:cstheme="minorHAnsi"/>
-          <w:b/>
-          <w:bCs/>
-          <w:sz w:val="28"/>
-          <w:szCs w:val="28"/>
-        </w:rPr>
-        <w:t xml:space="preserve"> MATLAB graphical plotting. Matplotlib consists of three main layers: the back-end layer, the artist layer, and the scripting layer.</w:t>
-      </w:r>
-    </w:p>
-    <w:p>
-      <w:pPr>
-        <w:rPr>
-          <w:rFonts w:asciiTheme="minorHAnsi" w:hAnsiTheme="minorHAnsi" w:cstheme="minorHAnsi"/>
-          <w:b/>
-          <w:bCs/>
-          <w:sz w:val="28"/>
-          <w:szCs w:val="28"/>
-        </w:rPr>
-      </w:pPr>
-    </w:p>
-    <w:p>
-      <w:pPr>
-        <w:rPr>
-          <w:rFonts w:asciiTheme="minorHAnsi" w:hAnsiTheme="minorHAnsi" w:cstheme="minorHAnsi"/>
-          <w:b/>
-          <w:bCs/>
-          <w:sz w:val="28"/>
-          <w:szCs w:val="28"/>
-        </w:rPr>
-      </w:pPr>
-      <w:r>
-        <w:rPr>
-          <w:rFonts w:asciiTheme="minorHAnsi" w:hAnsiTheme="minorHAnsi" w:cstheme="minorHAnsi"/>
-          <w:b/>
-          <w:bCs/>
-          <w:sz w:val="28"/>
-          <w:szCs w:val="28"/>
-        </w:rPr>
-        <w:t xml:space="preserve">The back-end layer is the lowest layer in the Matplotlib architecture. It includes three abstract interface classes: </w:t>
-      </w:r>
-      <w:proofErr w:type="spellStart"/>
-      <w:r>
-        <w:rPr>
-          <w:rFonts w:asciiTheme="minorHAnsi" w:hAnsiTheme="minorHAnsi" w:cstheme="minorHAnsi"/>
-          <w:b/>
-          <w:bCs/>
-          <w:sz w:val="28"/>
-          <w:szCs w:val="28"/>
-        </w:rPr>
-        <w:t>FigureCanvas</w:t>
-      </w:r>
-      <w:proofErr w:type="spellEnd"/>
-      <w:r>
-        <w:rPr>
-          <w:rFonts w:asciiTheme="minorHAnsi" w:hAnsiTheme="minorHAnsi" w:cstheme="minorHAnsi"/>
-          <w:b/>
-          <w:bCs/>
-          <w:sz w:val="28"/>
-          <w:szCs w:val="28"/>
-        </w:rPr>
-        <w:t xml:space="preserve">, Renderer, and Event. </w:t>
-      </w:r>
-      <w:proofErr w:type="spellStart"/>
-      <w:r>
-        <w:rPr>
-          <w:rFonts w:asciiTheme="minorHAnsi" w:hAnsiTheme="minorHAnsi" w:cstheme="minorHAnsi"/>
-          <w:b/>
-          <w:bCs/>
-          <w:sz w:val="28"/>
-          <w:szCs w:val="28"/>
-        </w:rPr>
-        <w:t>FigureCanvas</w:t>
-      </w:r>
-      <w:proofErr w:type="spellEnd"/>
-      <w:r>
-        <w:rPr>
-          <w:rFonts w:asciiTheme="minorHAnsi" w:hAnsiTheme="minorHAnsi" w:cstheme="minorHAnsi"/>
-          <w:b/>
-          <w:bCs/>
-          <w:sz w:val="28"/>
-          <w:szCs w:val="28"/>
-        </w:rPr>
-        <w:t xml:space="preserve"> defines and covers the area on which the figure is drawn. The renderer is an object that knows how to draw on the image canvas. Events handle user input such as keyboard keys and mouse clicks.</w:t>
-      </w:r>
-    </w:p>
-    <w:p>
-      <w:pPr>
-        <w:rPr>
-          <w:rFonts w:asciiTheme="minorHAnsi" w:hAnsiTheme="minorHAnsi" w:cstheme="minorHAnsi"/>
-          <w:b/>
-          <w:bCs/>
-          <w:sz w:val="28"/>
-          <w:szCs w:val="28"/>
-        </w:rPr>
-      </w:pPr>
-    </w:p>
-    <w:p>
-      <w:pPr>
-        <w:rPr>
-          <w:rFonts w:asciiTheme="minorHAnsi" w:hAnsiTheme="minorHAnsi" w:cstheme="minorHAnsi"/>
-          <w:b/>
-          <w:bCs/>
-          <w:sz w:val="28"/>
-          <w:szCs w:val="28"/>
-        </w:rPr>
-      </w:pPr>
-      <w:r>
-        <w:rPr>
-          <w:rFonts w:asciiTheme="minorHAnsi" w:hAnsiTheme="minorHAnsi" w:cstheme="minorHAnsi"/>
-          <w:b/>
-          <w:bCs/>
-          <w:sz w:val="28"/>
-          <w:szCs w:val="28"/>
-        </w:rPr>
-        <w:t xml:space="preserve">The artist layer consists of a main object called Artist. Artist is an object that knows how to use the Renderer to place ink on the canvas. Everything visible in the Matplotlib image is an Artist example. There are two types of Artist objects. The first type is a primitive type, such as line, rectangle, circle, or text. The second type is a composite type, such as an image or axis. The top-level Artist object that contains and manages all the elements </w:t>
-      </w:r>
-      <w:proofErr w:type="gramStart"/>
-      <w:r>
-        <w:rPr>
-          <w:rFonts w:asciiTheme="minorHAnsi" w:hAnsiTheme="minorHAnsi" w:cstheme="minorHAnsi"/>
-          <w:b/>
-          <w:bCs/>
-          <w:sz w:val="28"/>
-          <w:szCs w:val="28"/>
-        </w:rPr>
-        <w:t>in a given</w:t>
-      </w:r>
-      <w:proofErr w:type="gramEnd"/>
-      <w:r>
-        <w:rPr>
-          <w:rFonts w:asciiTheme="minorHAnsi" w:hAnsiTheme="minorHAnsi" w:cstheme="minorHAnsi"/>
-          <w:b/>
-          <w:bCs/>
-          <w:sz w:val="28"/>
-          <w:szCs w:val="28"/>
-        </w:rPr>
-        <w:t xml:space="preserve"> graph is the figure Artist object, and the most important composite objects are the axes because this is where most of the plotting methods of the Matplotlib API are defined.</w:t>
+        <w:t>Matplotlib is the most popular data visualization library for Python. This provides control over every aspect of an image. Matplotlib is designed to provide end users with an experience similar to MATLAB graphical plotting. Matplotlib consists of three main layers: the back-end layer, the artist layer, and the scripting layer.</w:t>
+      </w:r>
+    </w:p>
+    <w:p>
+      <w:pPr>
+        <w:rPr>
+          <w:rFonts w:asciiTheme="minorHAnsi" w:hAnsiTheme="minorHAnsi" w:cstheme="minorHAnsi"/>
+          <w:b/>
+          <w:bCs/>
+          <w:sz w:val="28"/>
+          <w:szCs w:val="28"/>
+        </w:rPr>
+      </w:pPr>
+    </w:p>
+    <w:p>
+      <w:pPr>
+        <w:rPr>
+          <w:rFonts w:asciiTheme="minorHAnsi" w:hAnsiTheme="minorHAnsi" w:cstheme="minorHAnsi"/>
+          <w:b/>
+          <w:bCs/>
+          <w:sz w:val="28"/>
+          <w:szCs w:val="28"/>
+        </w:rPr>
+      </w:pPr>
+      <w:r>
+        <w:rPr>
+          <w:rFonts w:asciiTheme="minorHAnsi" w:hAnsiTheme="minorHAnsi" w:cstheme="minorHAnsi"/>
+          <w:b/>
+          <w:bCs/>
+          <w:sz w:val="28"/>
+          <w:szCs w:val="28"/>
+        </w:rPr>
+        <w:t>The back-end layer is the lowest layer in the Matplotlib architecture. It includes three abstract interface classes: Figure</w:t>
+      </w:r>
+      <w:r>
+        <w:rPr>
+          <w:rFonts w:asciiTheme="minorHAnsi" w:hAnsiTheme="minorHAnsi" w:cstheme="minorHAnsi"/>
+          <w:b/>
+          <w:bCs/>
+          <w:sz w:val="28"/>
+          <w:szCs w:val="28"/>
+        </w:rPr>
+        <w:t xml:space="preserve"> </w:t>
+      </w:r>
+      <w:r>
+        <w:rPr>
+          <w:rFonts w:asciiTheme="minorHAnsi" w:hAnsiTheme="minorHAnsi" w:cstheme="minorHAnsi"/>
+          <w:b/>
+          <w:bCs/>
+          <w:sz w:val="28"/>
+          <w:szCs w:val="28"/>
+        </w:rPr>
+        <w:t>Canvas, Renderer, and Event. Figure</w:t>
+      </w:r>
+      <w:r>
+        <w:rPr>
+          <w:rFonts w:asciiTheme="minorHAnsi" w:hAnsiTheme="minorHAnsi" w:cstheme="minorHAnsi"/>
+          <w:b/>
+          <w:bCs/>
+          <w:sz w:val="28"/>
+          <w:szCs w:val="28"/>
+        </w:rPr>
+        <w:t xml:space="preserve"> </w:t>
+      </w:r>
+      <w:r>
+        <w:rPr>
+          <w:rFonts w:asciiTheme="minorHAnsi" w:hAnsiTheme="minorHAnsi" w:cstheme="minorHAnsi"/>
+          <w:b/>
+          <w:bCs/>
+          <w:sz w:val="28"/>
+          <w:szCs w:val="28"/>
+        </w:rPr>
+        <w:t>Canvas defines and covers the area on which the figure is drawn. The renderer is an object that knows how to draw on the image canvas. Events handle user input such as keyboard keys and mouse clicks.</w:t>
+      </w:r>
+    </w:p>
+    <w:p>
+      <w:pPr>
+        <w:rPr>
+          <w:rFonts w:asciiTheme="minorHAnsi" w:hAnsiTheme="minorHAnsi" w:cstheme="minorHAnsi"/>
+          <w:b/>
+          <w:bCs/>
+          <w:sz w:val="28"/>
+          <w:szCs w:val="28"/>
+        </w:rPr>
+      </w:pPr>
+    </w:p>
+    <w:p>
+      <w:pPr>
+        <w:rPr>
+          <w:rFonts w:asciiTheme="minorHAnsi" w:hAnsiTheme="minorHAnsi" w:cstheme="minorHAnsi"/>
+          <w:b/>
+          <w:bCs/>
+          <w:sz w:val="28"/>
+          <w:szCs w:val="28"/>
+        </w:rPr>
+      </w:pPr>
+      <w:r>
+        <w:rPr>
+          <w:rFonts w:asciiTheme="minorHAnsi" w:hAnsiTheme="minorHAnsi" w:cstheme="minorHAnsi"/>
+          <w:b/>
+          <w:bCs/>
+          <w:sz w:val="28"/>
+          <w:szCs w:val="28"/>
+        </w:rPr>
+        <w:t>The artist layer consists of a main object called Artist. Artist is an object that knows how to use the Renderer to place ink on the canvas. Everything visible in the Matplotlib image is an Artist example. There are two types of Artist objects. The first type is a primitive type, such as line, rectangle, circle, or text. The second type is a composite type, such as an image or axis. The top-level Artist object that contains and manages all the elements in a given graph is the figure Artist object, and the most important composite objects are the axes because this is where most of the plotting methods of the Matplotlib API are defined.</w:t>
       </w:r>
     </w:p>
     <w:p>
@@ -11512,7 +11752,7 @@
                     <pic:cNvPicPr/>
                   </pic:nvPicPr>
                   <pic:blipFill>
-                    <a:blip r:embed="rId16">
+                    <a:blip r:embed="rId17">
                       <a:extLst>
                         <a:ext uri="{28A0092B-C50C-407E-A947-70E740481C1C}">
                           <a14:useLocalDpi xmlns:a14="http://schemas.microsoft.com/office/drawing/2010/main" val="0"/>
@@ -11592,7 +11832,6 @@
         <w:t xml:space="preserve"> as </w:t>
       </w:r>
       <w:proofErr w:type="spellStart"/>
-      <w:proofErr w:type="gramStart"/>
       <w:r>
         <w:rPr>
           <w:rFonts w:asciiTheme="minorHAnsi" w:hAnsiTheme="minorHAnsi" w:cstheme="minorHAnsi"/>
@@ -11605,43 +11844,29 @@
         <w:t>plt</w:t>
       </w:r>
       <w:proofErr w:type="spellEnd"/>
-      <w:proofErr w:type="gramEnd"/>
-    </w:p>
-    <w:p>
-      <w:pPr>
-        <w:rPr>
-          <w:rFonts w:asciiTheme="minorHAnsi" w:hAnsiTheme="minorHAnsi" w:cstheme="minorHAnsi"/>
-          <w:b/>
-          <w:bCs/>
-          <w:color w:val="FFFFFF" w:themeColor="background1"/>
-          <w:sz w:val="28"/>
-          <w:szCs w:val="28"/>
-        </w:rPr>
-      </w:pPr>
-      <w:r>
-        <w:rPr>
-          <w:rFonts w:asciiTheme="minorHAnsi" w:hAnsiTheme="minorHAnsi" w:cstheme="minorHAnsi"/>
-          <w:b/>
-          <w:bCs/>
-          <w:color w:val="FFFFFF" w:themeColor="background1"/>
-          <w:sz w:val="28"/>
-          <w:szCs w:val="28"/>
-        </w:rPr>
-        <w:t xml:space="preserve">import pandas as </w:t>
-      </w:r>
-      <w:proofErr w:type="gramStart"/>
-      <w:r>
-        <w:rPr>
-          <w:rFonts w:asciiTheme="minorHAnsi" w:hAnsiTheme="minorHAnsi" w:cstheme="minorHAnsi"/>
-          <w:b/>
-          <w:bCs/>
-          <w:color w:val="FFFFFF" w:themeColor="background1"/>
-          <w:sz w:val="28"/>
-          <w:szCs w:val="28"/>
-        </w:rPr>
-        <w:t>pd</w:t>
-      </w:r>
-      <w:proofErr w:type="gramEnd"/>
+    </w:p>
+    <w:p>
+      <w:pPr>
+        <w:rPr>
+          <w:rFonts w:asciiTheme="minorHAnsi" w:hAnsiTheme="minorHAnsi" w:cstheme="minorHAnsi"/>
+          <w:b/>
+          <w:bCs/>
+          <w:color w:val="FFFFFF" w:themeColor="background1"/>
+          <w:sz w:val="28"/>
+          <w:szCs w:val="28"/>
+        </w:rPr>
+      </w:pPr>
+      <w:r>
+        <w:rPr>
+          <w:rFonts w:asciiTheme="minorHAnsi" w:hAnsiTheme="minorHAnsi" w:cstheme="minorHAnsi"/>
+          <w:b/>
+          <w:bCs/>
+          <w:color w:val="FFFFFF" w:themeColor="background1"/>
+          <w:sz w:val="28"/>
+          <w:szCs w:val="28"/>
+        </w:rPr>
+        <w:t>import pandas as pd</w:t>
+      </w:r>
     </w:p>
     <w:p>
       <w:pPr>
@@ -13087,20 +13312,8 @@
           <w:sz w:val="28"/>
           <w:szCs w:val="28"/>
         </w:rPr>
-        <w:t xml:space="preserve"> A box plot is a way of statistically representing the distribution of the data through five main </w:t>
-      </w:r>
-      <w:proofErr w:type="gramStart"/>
-      <w:r>
-        <w:rPr>
-          <w:rFonts w:asciiTheme="minorHAnsi" w:hAnsiTheme="minorHAnsi" w:cstheme="minorHAnsi"/>
-          <w:b/>
-          <w:bCs/>
-          <w:sz w:val="28"/>
-          <w:szCs w:val="28"/>
-        </w:rPr>
-        <w:t>dimensions</w:t>
-      </w:r>
-      <w:proofErr w:type="gramEnd"/>
+        <w:t xml:space="preserve"> A box plot is a way of statistically representing the distribution of the data through five main dimensions</w:t>
+      </w:r>
     </w:p>
     <w:p>
       <w:pPr>
@@ -15323,31 +15536,7 @@
           <w:szCs w:val="28"/>
           <w:lang w:val="en-IN"/>
         </w:rPr>
-        <w:t xml:space="preserve">Purpose: Word clouds visually represent the frequency of words </w:t>
-      </w:r>
-      <w:proofErr w:type="gramStart"/>
-      <w:r>
-        <w:rPr>
-          <w:rFonts w:asciiTheme="minorHAnsi" w:hAnsiTheme="minorHAnsi" w:cstheme="minorHAnsi"/>
-          <w:b/>
-          <w:bCs/>
-          <w:sz w:val="28"/>
-          <w:szCs w:val="28"/>
-          <w:lang w:val="en-IN"/>
-        </w:rPr>
-        <w:t>in a given</w:t>
-      </w:r>
-      <w:proofErr w:type="gramEnd"/>
-      <w:r>
-        <w:rPr>
-          <w:rFonts w:asciiTheme="minorHAnsi" w:hAnsiTheme="minorHAnsi" w:cstheme="minorHAnsi"/>
-          <w:b/>
-          <w:bCs/>
-          <w:sz w:val="28"/>
-          <w:szCs w:val="28"/>
-          <w:lang w:val="en-IN"/>
-        </w:rPr>
-        <w:t xml:space="preserve"> text. The more frequently a word appears, the larger and bolder it appears in the cloud.</w:t>
+        <w:t>Purpose: Word clouds visually represent the frequency of words in a given text. The more frequently a word appears, the larger and bolder it appears in the cloud.</w:t>
       </w:r>
     </w:p>
     <w:p>
@@ -16111,6 +16300,7 @@
     </w:p>
     <w:p>
       <w:pPr>
+        <w:spacing w:after="240"/>
         <w:rPr>
           <w:rFonts w:cstheme="minorHAnsi"/>
           <w:b/>
@@ -16121,6 +16311,89 @@
       </w:pPr>
       <w:r>
         <w:rPr>
+          <w:rFonts w:asciiTheme="minorHAnsi" w:hAnsiTheme="minorHAnsi" w:cstheme="minorHAnsi"/>
+          <w:b/>
+          <w:bCs/>
+          <w:i/>
+          <w:iCs/>
+          <w:noProof/>
+          <w:sz w:val="28"/>
+          <w:szCs w:val="28"/>
+        </w:rPr>
+        <mc:AlternateContent>
+          <mc:Choice Requires="wps">
+            <w:drawing>
+              <wp:anchor distT="0" distB="0" distL="114300" distR="114300" simplePos="0" relativeHeight="251715584" behindDoc="1" locked="0" layoutInCell="1" allowOverlap="1" wp14:anchorId="5D419D6C" wp14:editId="241DCDF3">
+                <wp:simplePos x="0" y="0"/>
+                <wp:positionH relativeFrom="margin">
+                  <wp:posOffset>-137139</wp:posOffset>
+                </wp:positionH>
+                <wp:positionV relativeFrom="paragraph">
+                  <wp:posOffset>296565</wp:posOffset>
+                </wp:positionV>
+                <wp:extent cx="2278626" cy="892278"/>
+                <wp:effectExtent l="0" t="0" r="26670" b="22225"/>
+                <wp:wrapNone/>
+                <wp:docPr id="964420576" name="Rectangle 3"/>
+                <wp:cNvGraphicFramePr/>
+                <a:graphic xmlns:a="http://schemas.openxmlformats.org/drawingml/2006/main">
+                  <a:graphicData uri="http://schemas.microsoft.com/office/word/2010/wordprocessingShape">
+                    <wps:wsp>
+                      <wps:cNvSpPr/>
+                      <wps:spPr>
+                        <a:xfrm>
+                          <a:off x="0" y="0"/>
+                          <a:ext cx="2278626" cy="892278"/>
+                        </a:xfrm>
+                        <a:prstGeom prst="rect">
+                          <a:avLst/>
+                        </a:prstGeom>
+                      </wps:spPr>
+                      <wps:style>
+                        <a:lnRef idx="2">
+                          <a:schemeClr val="dk1">
+                            <a:shade val="15000"/>
+                          </a:schemeClr>
+                        </a:lnRef>
+                        <a:fillRef idx="1">
+                          <a:schemeClr val="dk1"/>
+                        </a:fillRef>
+                        <a:effectRef idx="0">
+                          <a:schemeClr val="dk1"/>
+                        </a:effectRef>
+                        <a:fontRef idx="minor">
+                          <a:schemeClr val="lt1"/>
+                        </a:fontRef>
+                      </wps:style>
+                      <wps:bodyPr rot="0" spcFirstLastPara="0" vertOverflow="overflow" horzOverflow="overflow" vert="horz" wrap="square" lIns="91440" tIns="45720" rIns="91440" bIns="45720" numCol="1" spcCol="0" rtlCol="0" fromWordArt="0" anchor="ctr" anchorCtr="0" forceAA="0" compatLnSpc="1">
+                        <a:prstTxWarp prst="textNoShape">
+                          <a:avLst/>
+                        </a:prstTxWarp>
+                        <a:noAutofit/>
+                      </wps:bodyPr>
+                    </wps:wsp>
+                  </a:graphicData>
+                </a:graphic>
+                <wp14:sizeRelH relativeFrom="margin">
+                  <wp14:pctWidth>0</wp14:pctWidth>
+                </wp14:sizeRelH>
+                <wp14:sizeRelV relativeFrom="margin">
+                  <wp14:pctHeight>0</wp14:pctHeight>
+                </wp14:sizeRelV>
+              </wp:anchor>
+            </w:drawing>
+          </mc:Choice>
+          <mc:Fallback>
+            <w:pict>
+              <v:rect w14:anchorId="48836232" id="Rectangle 3" o:spid="_x0000_s1026" style="position:absolute;margin-left:-10.8pt;margin-top:23.35pt;width:179.4pt;height:70.25pt;z-index:-251600896;visibility:visible;mso-wrap-style:square;mso-width-percent:0;mso-height-percent:0;mso-wrap-distance-left:9pt;mso-wrap-distance-top:0;mso-wrap-distance-right:9pt;mso-wrap-distance-bottom:0;mso-position-horizontal:absolute;mso-position-horizontal-relative:margin;mso-position-vertical:absolute;mso-position-vertical-relative:text;mso-width-percent:0;mso-height-percent:0;mso-width-relative:margin;mso-height-relative:margin;v-text-anchor:middle" o:gfxdata="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" fillcolor="black [3200]" strokecolor="black [480]" strokeweight="2pt">
+                <w10:wrap anchorx="margin"/>
+              </v:rect>
+            </w:pict>
+          </mc:Fallback>
+        </mc:AlternateContent>
+      </w:r>
+      <w:r>
+        <w:rPr>
           <w:rFonts w:cstheme="minorHAnsi"/>
           <w:b/>
           <w:bCs/>
@@ -16190,7 +16463,20 @@
           <w:szCs w:val="28"/>
           <w:highlight w:val="black"/>
         </w:rPr>
-        <w:t>f"Hello</w:t>
+        <w:t>f"</w:t>
+      </w:r>
+      <w:proofErr w:type="gramStart"/>
+      <w:r>
+        <w:rPr>
+          <w:rFonts w:cstheme="minorHAnsi"/>
+          <w:b/>
+          <w:bCs/>
+          <w:color w:val="00B050"/>
+          <w:sz w:val="28"/>
+          <w:szCs w:val="28"/>
+          <w:highlight w:val="black"/>
+        </w:rPr>
+        <w:t>Hello</w:t>
       </w:r>
       <w:proofErr w:type="spellEnd"/>
       <w:r>
@@ -16203,7 +16489,20 @@
           <w:szCs w:val="28"/>
           <w:highlight w:val="black"/>
         </w:rPr>
-        <w:t>, {name}!"</w:t>
+        <w:t>, {</w:t>
+      </w:r>
+      <w:proofErr w:type="gramEnd"/>
+      <w:r>
+        <w:rPr>
+          <w:rFonts w:cstheme="minorHAnsi"/>
+          <w:b/>
+          <w:bCs/>
+          <w:color w:val="00B050"/>
+          <w:sz w:val="28"/>
+          <w:szCs w:val="28"/>
+          <w:highlight w:val="black"/>
+        </w:rPr>
+        <w:t>name}!"</w:t>
       </w:r>
     </w:p>
     <w:p>
@@ -16529,7 +16828,7 @@
                     </pic:cNvPicPr>
                   </pic:nvPicPr>
                   <pic:blipFill rotWithShape="1">
-                    <a:blip r:embed="rId17">
+                    <a:blip r:embed="rId18">
                       <a:extLst>
                         <a:ext uri="{28A0092B-C50C-407E-A947-70E740481C1C}">
                           <a14:useLocalDpi xmlns:a14="http://schemas.microsoft.com/office/drawing/2010/main" val="0"/>
@@ -18174,7 +18473,6 @@
         <w:t xml:space="preserve">import seaborn as </w:t>
       </w:r>
       <w:proofErr w:type="spellStart"/>
-      <w:proofErr w:type="gramStart"/>
       <w:r>
         <w:rPr>
           <w:rFonts w:asciiTheme="minorHAnsi" w:hAnsiTheme="minorHAnsi" w:cstheme="minorHAnsi"/>
@@ -18187,7 +18485,6 @@
         <w:t>sns</w:t>
       </w:r>
       <w:proofErr w:type="spellEnd"/>
-      <w:proofErr w:type="gramEnd"/>
     </w:p>
     <w:p>
       <w:pPr>
@@ -18236,7 +18533,6 @@
         <w:t xml:space="preserve"> as </w:t>
       </w:r>
       <w:proofErr w:type="spellStart"/>
-      <w:proofErr w:type="gramStart"/>
       <w:r>
         <w:rPr>
           <w:rFonts w:asciiTheme="minorHAnsi" w:hAnsiTheme="minorHAnsi" w:cstheme="minorHAnsi"/>
@@ -18249,7 +18545,6 @@
         <w:t>plt</w:t>
       </w:r>
       <w:proofErr w:type="spellEnd"/>
-      <w:proofErr w:type="gramEnd"/>
     </w:p>
     <w:p>
       <w:pPr>
@@ -19414,23 +19709,8 @@
           <w:sz w:val="28"/>
           <w:szCs w:val="28"/>
         </w:rPr>
-        <w:t xml:space="preserve">   import </w:t>
-      </w:r>
-      <w:proofErr w:type="gramStart"/>
-      <w:r>
-        <w:rPr>
-          <w:rFonts w:asciiTheme="minorHAnsi" w:hAnsiTheme="minorHAnsi" w:cstheme="minorHAnsi"/>
-          <w:b/>
-          <w:bCs/>
-          <w:i/>
-          <w:iCs/>
-          <w:color w:val="FFFFFF" w:themeColor="background1"/>
-          <w:sz w:val="28"/>
-          <w:szCs w:val="28"/>
-        </w:rPr>
-        <w:t>folium</w:t>
-      </w:r>
-      <w:proofErr w:type="gramEnd"/>
+        <w:t xml:space="preserve">   import folium</w:t>
+      </w:r>
     </w:p>
     <w:p>
       <w:pPr>
@@ -21943,23 +22223,8 @@
           <w:sz w:val="28"/>
           <w:szCs w:val="28"/>
         </w:rPr>
-        <w:t xml:space="preserve">import </w:t>
-      </w:r>
-      <w:proofErr w:type="gramStart"/>
-      <w:r>
-        <w:rPr>
-          <w:rFonts w:asciiTheme="minorHAnsi" w:hAnsiTheme="minorHAnsi" w:cstheme="minorHAnsi"/>
-          <w:b/>
-          <w:bCs/>
-          <w:i/>
-          <w:iCs/>
-          <w:color w:val="FFFFFF" w:themeColor="background1"/>
-          <w:sz w:val="28"/>
-          <w:szCs w:val="28"/>
-        </w:rPr>
-        <w:t>folium</w:t>
-      </w:r>
-      <w:proofErr w:type="gramEnd"/>
+        <w:t>import folium</w:t>
+      </w:r>
     </w:p>
     <w:p>
       <w:pPr>
@@ -24804,7 +25069,7 @@
   <w:abstractNum w:abstractNumId="14" w15:restartNumberingAfterBreak="0">
     <w:nsid w:val="3AD429B9"/>
     <w:multiLevelType w:val="hybridMultilevel"/>
-    <w:tmpl w:val="AF5CFBA8"/>
+    <w:tmpl w:val="B46C3C30"/>
     <w:lvl w:ilvl="0" w:tplc="40090001">
       <w:start w:val="1"/>
       <w:numFmt w:val="bullet"/>
@@ -24916,7 +25181,7 @@
   <w:abstractNum w:abstractNumId="15" w15:restartNumberingAfterBreak="0">
     <w:nsid w:val="3F60167B"/>
     <w:multiLevelType w:val="hybridMultilevel"/>
-    <w:tmpl w:val="6B4A754C"/>
+    <w:tmpl w:val="8F226CF0"/>
     <w:lvl w:ilvl="0" w:tplc="40090001">
       <w:start w:val="1"/>
       <w:numFmt w:val="bullet"/>
@@ -26195,6 +26460,119 @@
     </w:lvl>
   </w:abstractNum>
   <w:abstractNum w:abstractNumId="26" w15:restartNumberingAfterBreak="0">
+    <w:nsid w:val="65DC7C80"/>
+    <w:multiLevelType w:val="hybridMultilevel"/>
+    <w:tmpl w:val="0C683E90"/>
+    <w:lvl w:ilvl="0" w:tplc="40090001">
+      <w:start w:val="1"/>
+      <w:numFmt w:val="bullet"/>
+      <w:lvlText w:val=""/>
+      <w:lvlJc w:val="left"/>
+      <w:pPr>
+        <w:ind w:left="360" w:hanging="360"/>
+      </w:pPr>
+      <w:rPr>
+        <w:rFonts w:ascii="Symbol" w:hAnsi="Symbol" w:hint="default"/>
+      </w:rPr>
+    </w:lvl>
+    <w:lvl w:ilvl="1" w:tplc="40090003" w:tentative="1">
+      <w:start w:val="1"/>
+      <w:numFmt w:val="bullet"/>
+      <w:lvlText w:val="o"/>
+      <w:lvlJc w:val="left"/>
+      <w:pPr>
+        <w:ind w:left="1080" w:hanging="360"/>
+      </w:pPr>
+      <w:rPr>
+        <w:rFonts w:ascii="Courier New" w:hAnsi="Courier New" w:cs="Courier New" w:hint="default"/>
+      </w:rPr>
+    </w:lvl>
+    <w:lvl w:ilvl="2" w:tplc="40090005" w:tentative="1">
+      <w:start w:val="1"/>
+      <w:numFmt w:val="bullet"/>
+      <w:lvlText w:val=""/>
+      <w:lvlJc w:val="left"/>
+      <w:pPr>
+        <w:ind w:left="1800" w:hanging="360"/>
+      </w:pPr>
+      <w:rPr>
+        <w:rFonts w:ascii="Wingdings" w:hAnsi="Wingdings" w:hint="default"/>
+      </w:rPr>
+    </w:lvl>
+    <w:lvl w:ilvl="3" w:tplc="40090001" w:tentative="1">
+      <w:start w:val="1"/>
+      <w:numFmt w:val="bullet"/>
+      <w:lvlText w:val=""/>
+      <w:lvlJc w:val="left"/>
+      <w:pPr>
+        <w:ind w:left="2520" w:hanging="360"/>
+      </w:pPr>
+      <w:rPr>
+        <w:rFonts w:ascii="Symbol" w:hAnsi="Symbol" w:hint="default"/>
+      </w:rPr>
+    </w:lvl>
+    <w:lvl w:ilvl="4" w:tplc="40090003" w:tentative="1">
+      <w:start w:val="1"/>
+      <w:numFmt w:val="bullet"/>
+      <w:lvlText w:val="o"/>
+      <w:lvlJc w:val="left"/>
+      <w:pPr>
+        <w:ind w:left="3240" w:hanging="360"/>
+      </w:pPr>
+      <w:rPr>
+        <w:rFonts w:ascii="Courier New" w:hAnsi="Courier New" w:cs="Courier New" w:hint="default"/>
+      </w:rPr>
+    </w:lvl>
+    <w:lvl w:ilvl="5" w:tplc="40090005" w:tentative="1">
+      <w:start w:val="1"/>
+      <w:numFmt w:val="bullet"/>
+      <w:lvlText w:val=""/>
+      <w:lvlJc w:val="left"/>
+      <w:pPr>
+        <w:ind w:left="3960" w:hanging="360"/>
+      </w:pPr>
+      <w:rPr>
+        <w:rFonts w:ascii="Wingdings" w:hAnsi="Wingdings" w:hint="default"/>
+      </w:rPr>
+    </w:lvl>
+    <w:lvl w:ilvl="6" w:tplc="40090001" w:tentative="1">
+      <w:start w:val="1"/>
+      <w:numFmt w:val="bullet"/>
+      <w:lvlText w:val=""/>
+      <w:lvlJc w:val="left"/>
+      <w:pPr>
+        <w:ind w:left="4680" w:hanging="360"/>
+      </w:pPr>
+      <w:rPr>
+        <w:rFonts w:ascii="Symbol" w:hAnsi="Symbol" w:hint="default"/>
+      </w:rPr>
+    </w:lvl>
+    <w:lvl w:ilvl="7" w:tplc="40090003" w:tentative="1">
+      <w:start w:val="1"/>
+      <w:numFmt w:val="bullet"/>
+      <w:lvlText w:val="o"/>
+      <w:lvlJc w:val="left"/>
+      <w:pPr>
+        <w:ind w:left="5400" w:hanging="360"/>
+      </w:pPr>
+      <w:rPr>
+        <w:rFonts w:ascii="Courier New" w:hAnsi="Courier New" w:cs="Courier New" w:hint="default"/>
+      </w:rPr>
+    </w:lvl>
+    <w:lvl w:ilvl="8" w:tplc="40090005" w:tentative="1">
+      <w:start w:val="1"/>
+      <w:numFmt w:val="bullet"/>
+      <w:lvlText w:val=""/>
+      <w:lvlJc w:val="left"/>
+      <w:pPr>
+        <w:ind w:left="6120" w:hanging="360"/>
+      </w:pPr>
+      <w:rPr>
+        <w:rFonts w:ascii="Wingdings" w:hAnsi="Wingdings" w:hint="default"/>
+      </w:rPr>
+    </w:lvl>
+  </w:abstractNum>
+  <w:abstractNum w:abstractNumId="27" w15:restartNumberingAfterBreak="0">
     <w:nsid w:val="661E570B"/>
     <w:multiLevelType w:val="hybridMultilevel"/>
     <w:tmpl w:val="35C67E04"/>
@@ -26307,7 +26685,7 @@
       </w:rPr>
     </w:lvl>
   </w:abstractNum>
-  <w:abstractNum w:abstractNumId="27" w15:restartNumberingAfterBreak="0">
+  <w:abstractNum w:abstractNumId="28" w15:restartNumberingAfterBreak="0">
     <w:nsid w:val="66A87CE9"/>
     <w:multiLevelType w:val="hybridMultilevel"/>
     <w:tmpl w:val="A0903952"/>
@@ -26420,7 +26798,7 @@
       </w:rPr>
     </w:lvl>
   </w:abstractNum>
-  <w:abstractNum w:abstractNumId="28" w15:restartNumberingAfterBreak="0">
+  <w:abstractNum w:abstractNumId="29" w15:restartNumberingAfterBreak="0">
     <w:nsid w:val="6BB001F6"/>
     <w:multiLevelType w:val="multilevel"/>
     <w:tmpl w:val="B712D502"/>
@@ -26533,7 +26911,7 @@
       </w:pPr>
     </w:lvl>
   </w:abstractNum>
-  <w:abstractNum w:abstractNumId="29" w15:restartNumberingAfterBreak="0">
+  <w:abstractNum w:abstractNumId="30" w15:restartNumberingAfterBreak="0">
     <w:nsid w:val="6BD22317"/>
     <w:multiLevelType w:val="hybridMultilevel"/>
     <w:tmpl w:val="60F61770"/>
@@ -26619,7 +26997,7 @@
       </w:pPr>
     </w:lvl>
   </w:abstractNum>
-  <w:abstractNum w:abstractNumId="30" w15:restartNumberingAfterBreak="0">
+  <w:abstractNum w:abstractNumId="31" w15:restartNumberingAfterBreak="0">
     <w:nsid w:val="6D0E0852"/>
     <w:multiLevelType w:val="hybridMultilevel"/>
     <w:tmpl w:val="E946CCF2"/>
@@ -26732,7 +27110,7 @@
       </w:rPr>
     </w:lvl>
   </w:abstractNum>
-  <w:abstractNum w:abstractNumId="31" w15:restartNumberingAfterBreak="0">
+  <w:abstractNum w:abstractNumId="32" w15:restartNumberingAfterBreak="0">
     <w:nsid w:val="70390EA8"/>
     <w:multiLevelType w:val="hybridMultilevel"/>
     <w:tmpl w:val="F33E26D8"/>
@@ -26827,7 +27205,7 @@
       </w:pPr>
     </w:lvl>
   </w:abstractNum>
-  <w:abstractNum w:abstractNumId="32" w15:restartNumberingAfterBreak="0">
+  <w:abstractNum w:abstractNumId="33" w15:restartNumberingAfterBreak="0">
     <w:nsid w:val="71FD5090"/>
     <w:multiLevelType w:val="hybridMultilevel"/>
     <w:tmpl w:val="CF068FA8"/>
@@ -26947,7 +27325,7 @@
       </w:rPr>
     </w:lvl>
   </w:abstractNum>
-  <w:abstractNum w:abstractNumId="33" w15:restartNumberingAfterBreak="0">
+  <w:abstractNum w:abstractNumId="34" w15:restartNumberingAfterBreak="0">
     <w:nsid w:val="73A722B1"/>
     <w:multiLevelType w:val="hybridMultilevel"/>
     <w:tmpl w:val="2A8CBBDE"/>
@@ -27060,7 +27438,7 @@
       </w:rPr>
     </w:lvl>
   </w:abstractNum>
-  <w:abstractNum w:abstractNumId="34" w15:restartNumberingAfterBreak="0">
+  <w:abstractNum w:abstractNumId="35" w15:restartNumberingAfterBreak="0">
     <w:nsid w:val="748E414E"/>
     <w:multiLevelType w:val="multilevel"/>
     <w:tmpl w:val="32F8CA94"/>
@@ -27200,7 +27578,7 @@
     <w:abstractNumId w:val="19"/>
   </w:num>
   <w:num w:numId="7" w16cid:durableId="682585011">
-    <w:abstractNumId w:val="33"/>
+    <w:abstractNumId w:val="34"/>
   </w:num>
   <w:num w:numId="8" w16cid:durableId="68623580">
     <w:abstractNumId w:val="25"/>
@@ -27215,10 +27593,10 @@
     <w:abstractNumId w:val="17"/>
   </w:num>
   <w:num w:numId="12" w16cid:durableId="345403531">
-    <w:abstractNumId w:val="28"/>
+    <w:abstractNumId w:val="29"/>
   </w:num>
   <w:num w:numId="13" w16cid:durableId="1647510180">
-    <w:abstractNumId w:val="31"/>
+    <w:abstractNumId w:val="32"/>
   </w:num>
   <w:num w:numId="14" w16cid:durableId="70279708">
     <w:abstractNumId w:val="1"/>
@@ -27241,7 +27619,7 @@
     <w:abstractNumId w:val="25"/>
   </w:num>
   <w:num w:numId="17" w16cid:durableId="1906716076">
-    <w:abstractNumId w:val="33"/>
+    <w:abstractNumId w:val="34"/>
   </w:num>
   <w:num w:numId="18" w16cid:durableId="2103603907">
     <w:abstractNumId w:val="24"/>
@@ -27253,10 +27631,10 @@
     <w:abstractNumId w:val="16"/>
   </w:num>
   <w:num w:numId="21" w16cid:durableId="2003502458">
-    <w:abstractNumId w:val="32"/>
+    <w:abstractNumId w:val="33"/>
   </w:num>
   <w:num w:numId="22" w16cid:durableId="788747240">
-    <w:abstractNumId w:val="34"/>
+    <w:abstractNumId w:val="35"/>
   </w:num>
   <w:num w:numId="23" w16cid:durableId="1276209552">
     <w:abstractNumId w:val="2"/>
@@ -27268,7 +27646,7 @@
     <w:abstractNumId w:val="22"/>
   </w:num>
   <w:num w:numId="26" w16cid:durableId="754399551">
-    <w:abstractNumId w:val="29"/>
+    <w:abstractNumId w:val="30"/>
   </w:num>
   <w:num w:numId="27" w16cid:durableId="1773353888">
     <w:abstractNumId w:val="13"/>
@@ -27277,16 +27655,16 @@
     <w:abstractNumId w:val="3"/>
   </w:num>
   <w:num w:numId="29" w16cid:durableId="349650283">
-    <w:abstractNumId w:val="30"/>
+    <w:abstractNumId w:val="31"/>
   </w:num>
   <w:num w:numId="30" w16cid:durableId="1170753349">
-    <w:abstractNumId w:val="27"/>
+    <w:abstractNumId w:val="28"/>
   </w:num>
   <w:num w:numId="31" w16cid:durableId="368919330">
     <w:abstractNumId w:val="14"/>
   </w:num>
   <w:num w:numId="32" w16cid:durableId="1663923637">
-    <w:abstractNumId w:val="26"/>
+    <w:abstractNumId w:val="27"/>
   </w:num>
   <w:num w:numId="33" w16cid:durableId="21715651">
     <w:abstractNumId w:val="9"/>
@@ -27305,6 +27683,9 @@
   </w:num>
   <w:num w:numId="38" w16cid:durableId="981931631">
     <w:abstractNumId w:val="18"/>
+  </w:num>
+  <w:num w:numId="39" w16cid:durableId="2066181166">
+    <w:abstractNumId w:val="26"/>
   </w:num>
 </w:numbering>
 </file>
@@ -27753,6 +28134,7 @@
   <w:style w:type="character" w:default="1" w:styleId="DefaultParagraphFont">
     <w:name w:val="Default Paragraph Font"/>
     <w:uiPriority w:val="1"/>
+    <w:semiHidden/>
     <w:unhideWhenUsed/>
   </w:style>
   <w:style w:type="table" w:default="1" w:styleId="TableNormal">

</xml_diff>